<commit_message>
Changes to Forms Manual. Added 8130-3, 337 instructions. DPM Changes. TPM edits based on Rita comments
</commit_message>
<xml_diff>
--- a/CM/Alta Avionics CM.docx
+++ b/CM/Alta Avionics CM.docx
@@ -358,7 +358,7 @@
         <w:pStyle w:val="Heading1"/>
       </w:pPr>
       <w:bookmarkStart w:id="4" w:name="_Toc70509241"/>
-      <w:bookmarkStart w:id="5" w:name="_Toc71968074"/>
+      <w:bookmarkStart w:id="5" w:name="_Toc74144386"/>
       <w:r>
         <w:lastRenderedPageBreak/>
         <w:t>List of Effective Pages</w:t>
@@ -681,7 +681,7 @@
               <w:jc w:val="center"/>
             </w:pPr>
             <w:r>
-              <w:t>3.2</w:t>
+              <w:t>4-1</w:t>
             </w:r>
           </w:p>
         </w:tc>
@@ -725,7 +725,7 @@
               <w:jc w:val="center"/>
             </w:pPr>
             <w:r>
-              <w:t>4-1</w:t>
+              <w:t>5-1</w:t>
             </w:r>
           </w:p>
         </w:tc>
@@ -769,7 +769,7 @@
               <w:jc w:val="center"/>
             </w:pPr>
             <w:r>
-              <w:t>5-1</w:t>
+              <w:t>5-2</w:t>
             </w:r>
           </w:p>
         </w:tc>
@@ -813,7 +813,7 @@
               <w:jc w:val="center"/>
             </w:pPr>
             <w:r>
-              <w:t>5-2</w:t>
+              <w:t>5-3</w:t>
             </w:r>
           </w:p>
         </w:tc>
@@ -990,6 +990,94 @@
             </w:pPr>
             <w:r>
               <w:t>7-1</w:t>
+            </w:r>
+          </w:p>
+        </w:tc>
+        <w:tc>
+          <w:tcPr>
+            <w:tcW w:w="3661" w:type="dxa"/>
+          </w:tcPr>
+          <w:p>
+            <w:pPr>
+              <w:pStyle w:val="NoSpacing"/>
+              <w:jc w:val="center"/>
+            </w:pPr>
+            <w:r>
+              <w:t>1.0</w:t>
+            </w:r>
+          </w:p>
+        </w:tc>
+        <w:tc>
+          <w:tcPr>
+            <w:tcW w:w="2814" w:type="dxa"/>
+          </w:tcPr>
+          <w:p>
+            <w:pPr>
+              <w:pStyle w:val="NoSpacing"/>
+              <w:jc w:val="center"/>
+            </w:pPr>
+            <w:r>
+              <w:t>05/2021</w:t>
+            </w:r>
+          </w:p>
+        </w:tc>
+      </w:tr>
+      <w:tr>
+        <w:tc>
+          <w:tcPr>
+            <w:tcW w:w="1957" w:type="dxa"/>
+          </w:tcPr>
+          <w:p>
+            <w:pPr>
+              <w:pStyle w:val="NoSpacing"/>
+              <w:jc w:val="center"/>
+            </w:pPr>
+            <w:r>
+              <w:t>7-2</w:t>
+            </w:r>
+          </w:p>
+        </w:tc>
+        <w:tc>
+          <w:tcPr>
+            <w:tcW w:w="3661" w:type="dxa"/>
+          </w:tcPr>
+          <w:p>
+            <w:pPr>
+              <w:pStyle w:val="NoSpacing"/>
+              <w:jc w:val="center"/>
+            </w:pPr>
+            <w:r>
+              <w:t>1.0</w:t>
+            </w:r>
+          </w:p>
+        </w:tc>
+        <w:tc>
+          <w:tcPr>
+            <w:tcW w:w="2814" w:type="dxa"/>
+          </w:tcPr>
+          <w:p>
+            <w:pPr>
+              <w:pStyle w:val="NoSpacing"/>
+              <w:jc w:val="center"/>
+            </w:pPr>
+            <w:r>
+              <w:t>05/2021</w:t>
+            </w:r>
+          </w:p>
+        </w:tc>
+      </w:tr>
+      <w:tr>
+        <w:tc>
+          <w:tcPr>
+            <w:tcW w:w="1957" w:type="dxa"/>
+          </w:tcPr>
+          <w:p>
+            <w:pPr>
+              <w:pStyle w:val="NoSpacing"/>
+              <w:jc w:val="center"/>
+            </w:pPr>
+            <w:r>
+              <w:t>7-3</w:t>
             </w:r>
           </w:p>
         </w:tc>
@@ -1057,7 +1145,7 @@
         <w:pStyle w:val="Heading1"/>
       </w:pPr>
       <w:bookmarkStart w:id="6" w:name="_Toc70509246"/>
-      <w:bookmarkStart w:id="7" w:name="_Toc71968075"/>
+      <w:bookmarkStart w:id="7" w:name="_Toc74144387"/>
       <w:r>
         <w:lastRenderedPageBreak/>
         <w:t>Record of Revision – Capability Manual (CM)</w:t>
@@ -1078,8 +1166,8 @@
       <w:tblGrid>
         <w:gridCol w:w="1615"/>
         <w:gridCol w:w="1121"/>
-        <w:gridCol w:w="4909"/>
-        <w:gridCol w:w="1705"/>
+        <w:gridCol w:w="4549"/>
+        <w:gridCol w:w="2065"/>
       </w:tblGrid>
       <w:tr>
         <w:trPr>
@@ -1123,7 +1211,7 @@
         </w:tc>
         <w:tc>
           <w:tcPr>
-            <w:tcW w:w="4909" w:type="dxa"/>
+            <w:tcW w:w="4549" w:type="dxa"/>
           </w:tcPr>
           <w:p>
             <w:pPr>
@@ -1141,19 +1229,25 @@
         </w:tc>
         <w:tc>
           <w:tcPr>
-            <w:tcW w:w="1705" w:type="dxa"/>
-          </w:tcPr>
-          <w:p>
-            <w:pPr>
-              <w:rPr>
-                <w:rFonts w:ascii="Palatino Linotype" w:hAnsi="Palatino Linotype"/>
-              </w:rPr>
-            </w:pPr>
-            <w:r>
-              <w:rPr>
-                <w:rFonts w:ascii="Palatino Linotype" w:hAnsi="Palatino Linotype"/>
-              </w:rPr>
-              <w:t>Repair Station Approval</w:t>
+            <w:tcW w:w="2065" w:type="dxa"/>
+          </w:tcPr>
+          <w:p>
+            <w:pPr>
+              <w:rPr>
+                <w:rFonts w:ascii="Palatino Linotype" w:hAnsi="Palatino Linotype"/>
+              </w:rPr>
+            </w:pPr>
+            <w:r>
+              <w:rPr>
+                <w:rFonts w:ascii="Palatino Linotype" w:hAnsi="Palatino Linotype"/>
+              </w:rPr>
+              <w:t>Capability Manual</w:t>
+            </w:r>
+            <w:r>
+              <w:rPr>
+                <w:rFonts w:ascii="Palatino Linotype" w:hAnsi="Palatino Linotype"/>
+              </w:rPr>
+              <w:t xml:space="preserve"> Approval</w:t>
             </w:r>
           </w:p>
         </w:tc>
@@ -1197,7 +1291,7 @@
         </w:tc>
         <w:tc>
           <w:tcPr>
-            <w:tcW w:w="4909" w:type="dxa"/>
+            <w:tcW w:w="4549" w:type="dxa"/>
           </w:tcPr>
           <w:p>
             <w:pPr>
@@ -1215,7 +1309,7 @@
         </w:tc>
         <w:tc>
           <w:tcPr>
-            <w:tcW w:w="1705" w:type="dxa"/>
+            <w:tcW w:w="2065" w:type="dxa"/>
           </w:tcPr>
           <w:p>
             <w:pPr>
@@ -1246,7 +1340,7 @@
         </w:sectPr>
       </w:pPr>
     </w:p>
-    <w:bookmarkStart w:id="8" w:name="_Toc71968076" w:displacedByCustomXml="next"/>
+    <w:bookmarkStart w:id="8" w:name="_Toc74144388" w:displacedByCustomXml="next"/>
     <w:sdt>
       <w:sdtPr>
         <w:rPr>
@@ -1261,7 +1355,6 @@
       </w:sdtPr>
       <w:sdtEndPr>
         <w:rPr>
-          <w:rFonts w:ascii="Palatino Linotype" w:hAnsi="Palatino Linotype"/>
           <w:bCs/>
           <w:noProof/>
         </w:rPr>
@@ -1272,7 +1365,12 @@
             <w:pStyle w:val="Heading1"/>
           </w:pPr>
           <w:r>
-            <w:t>Table of Contents</w:t>
+            <w:t>Table of</w:t>
+          </w:r>
+          <w:bookmarkStart w:id="9" w:name="_GoBack"/>
+          <w:bookmarkEnd w:id="9"/>
+          <w:r>
+            <w:t xml:space="preserve"> Contents</w:t>
           </w:r>
           <w:bookmarkEnd w:id="8"/>
         </w:p>
@@ -1296,7 +1394,7 @@
           <w:r>
             <w:fldChar w:fldCharType="separate"/>
           </w:r>
-          <w:hyperlink w:anchor="_Toc71968074" w:history="1">
+          <w:hyperlink w:anchor="_Toc74144386" w:history="1">
             <w:r>
               <w:rPr>
                 <w:rStyle w:val="Hyperlink"/>
@@ -1340,7 +1438,7 @@
                 <w:noProof/>
                 <w:webHidden/>
               </w:rPr>
-              <w:instrText xml:space="preserve"> PAGEREF _Toc71968074 \h </w:instrText>
+              <w:instrText xml:space="preserve"> PAGEREF _Toc74144386 \h </w:instrText>
             </w:r>
             <w:r>
               <w:rPr>
@@ -1382,7 +1480,7 @@
               <w:szCs w:val="24"/>
             </w:rPr>
           </w:pPr>
-          <w:hyperlink w:anchor="_Toc71968075" w:history="1">
+          <w:hyperlink w:anchor="_Toc74144387" w:history="1">
             <w:r>
               <w:rPr>
                 <w:rStyle w:val="Hyperlink"/>
@@ -1426,7 +1524,7 @@
                 <w:noProof/>
                 <w:webHidden/>
               </w:rPr>
-              <w:instrText xml:space="preserve"> PAGEREF _Toc71968075 \h </w:instrText>
+              <w:instrText xml:space="preserve"> PAGEREF _Toc74144387 \h </w:instrText>
             </w:r>
             <w:r>
               <w:rPr>
@@ -1468,7 +1566,7 @@
               <w:szCs w:val="24"/>
             </w:rPr>
           </w:pPr>
-          <w:hyperlink w:anchor="_Toc71968076" w:history="1">
+          <w:hyperlink w:anchor="_Toc74144388" w:history="1">
             <w:r>
               <w:rPr>
                 <w:rStyle w:val="Hyperlink"/>
@@ -1512,7 +1610,7 @@
                 <w:noProof/>
                 <w:webHidden/>
               </w:rPr>
-              <w:instrText xml:space="preserve"> PAGEREF _Toc71968076 \h </w:instrText>
+              <w:instrText xml:space="preserve"> PAGEREF _Toc74144388 \h </w:instrText>
             </w:r>
             <w:r>
               <w:rPr>
@@ -1554,7 +1652,7 @@
               <w:szCs w:val="24"/>
             </w:rPr>
           </w:pPr>
-          <w:hyperlink w:anchor="_Toc71968077" w:history="1">
+          <w:hyperlink w:anchor="_Toc74144389" w:history="1">
             <w:r>
               <w:rPr>
                 <w:rStyle w:val="Hyperlink"/>
@@ -1598,7 +1696,7 @@
                 <w:noProof/>
                 <w:webHidden/>
               </w:rPr>
-              <w:instrText xml:space="preserve"> PAGEREF _Toc71968077 \h </w:instrText>
+              <w:instrText xml:space="preserve"> PAGEREF _Toc74144389 \h </w:instrText>
             </w:r>
             <w:r>
               <w:rPr>
@@ -1640,7 +1738,7 @@
               <w:szCs w:val="24"/>
             </w:rPr>
           </w:pPr>
-          <w:hyperlink w:anchor="_Toc71968078" w:history="1">
+          <w:hyperlink w:anchor="_Toc74144390" w:history="1">
             <w:r>
               <w:rPr>
                 <w:rStyle w:val="Hyperlink"/>
@@ -1684,7 +1782,7 @@
                 <w:noProof/>
                 <w:webHidden/>
               </w:rPr>
-              <w:instrText xml:space="preserve"> PAGEREF _Toc71968078 \h </w:instrText>
+              <w:instrText xml:space="preserve"> PAGEREF _Toc74144390 \h </w:instrText>
             </w:r>
             <w:r>
               <w:rPr>
@@ -1730,7 +1828,7 @@
               <w:szCs w:val="24"/>
             </w:rPr>
           </w:pPr>
-          <w:hyperlink w:anchor="_Toc71968079" w:history="1">
+          <w:hyperlink w:anchor="_Toc74144391" w:history="1">
             <w:r>
               <w:rPr>
                 <w:rStyle w:val="Hyperlink"/>
@@ -1774,7 +1872,7 @@
                 <w:noProof/>
                 <w:webHidden/>
               </w:rPr>
-              <w:instrText xml:space="preserve"> PAGEREF _Toc71968079 \h </w:instrText>
+              <w:instrText xml:space="preserve"> PAGEREF _Toc74144391 \h </w:instrText>
             </w:r>
             <w:r>
               <w:rPr>
@@ -1820,7 +1918,7 @@
               <w:szCs w:val="24"/>
             </w:rPr>
           </w:pPr>
-          <w:hyperlink w:anchor="_Toc71968080" w:history="1">
+          <w:hyperlink w:anchor="_Toc74144392" w:history="1">
             <w:r>
               <w:rPr>
                 <w:rStyle w:val="Hyperlink"/>
@@ -1843,7 +1941,7 @@
                 <w:rStyle w:val="Hyperlink"/>
                 <w:noProof/>
               </w:rPr>
-              <w:t>Satellite Facilities</w:t>
+              <w:t>Additional Fixed Locations</w:t>
             </w:r>
             <w:r>
               <w:rPr>
@@ -1864,7 +1962,7 @@
                 <w:noProof/>
                 <w:webHidden/>
               </w:rPr>
-              <w:instrText xml:space="preserve"> PAGEREF _Toc71968080 \h </w:instrText>
+              <w:instrText xml:space="preserve"> PAGEREF _Toc74144392 \h </w:instrText>
             </w:r>
             <w:r>
               <w:rPr>
@@ -1884,7 +1982,7 @@
                 <w:noProof/>
                 <w:webHidden/>
               </w:rPr>
-              <w:t>5-2</w:t>
+              <w:t>5-3</w:t>
             </w:r>
             <w:r>
               <w:rPr>
@@ -1906,7 +2004,7 @@
               <w:szCs w:val="24"/>
             </w:rPr>
           </w:pPr>
-          <w:hyperlink w:anchor="_Toc71968081" w:history="1">
+          <w:hyperlink w:anchor="_Toc74144393" w:history="1">
             <w:r>
               <w:rPr>
                 <w:rStyle w:val="Hyperlink"/>
@@ -1950,7 +2048,7 @@
                 <w:noProof/>
                 <w:webHidden/>
               </w:rPr>
-              <w:instrText xml:space="preserve"> PAGEREF _Toc71968081 \h </w:instrText>
+              <w:instrText xml:space="preserve"> PAGEREF _Toc74144393 \h </w:instrText>
             </w:r>
             <w:r>
               <w:rPr>
@@ -1992,7 +2090,7 @@
               <w:szCs w:val="24"/>
             </w:rPr>
           </w:pPr>
-          <w:hyperlink w:anchor="_Toc71968082" w:history="1">
+          <w:hyperlink w:anchor="_Toc74144394" w:history="1">
             <w:r>
               <w:rPr>
                 <w:rStyle w:val="Hyperlink"/>
@@ -2036,7 +2134,7 @@
                 <w:noProof/>
                 <w:webHidden/>
               </w:rPr>
-              <w:instrText xml:space="preserve"> PAGEREF _Toc71968082 \h </w:instrText>
+              <w:instrText xml:space="preserve"> PAGEREF _Toc74144394 \h </w:instrText>
             </w:r>
             <w:r>
               <w:rPr>
@@ -2093,14 +2191,14 @@
       <w:pPr>
         <w:pStyle w:val="Heading1"/>
       </w:pPr>
-      <w:bookmarkStart w:id="9" w:name="_Toc70509242"/>
-      <w:bookmarkStart w:id="10" w:name="_Toc71968077"/>
+      <w:bookmarkStart w:id="10" w:name="_Toc70509242"/>
+      <w:bookmarkStart w:id="11" w:name="_Toc74144389"/>
       <w:r>
         <w:lastRenderedPageBreak/>
         <w:t>Introduction</w:t>
       </w:r>
-      <w:bookmarkEnd w:id="9"/>
       <w:bookmarkEnd w:id="10"/>
+      <w:bookmarkEnd w:id="11"/>
     </w:p>
     <w:p>
       <w:r>
@@ -2187,126 +2285,72 @@
       <w:pPr>
         <w:pStyle w:val="Heading1"/>
       </w:pPr>
-      <w:bookmarkStart w:id="11" w:name="_Toc70509243"/>
-      <w:bookmarkStart w:id="12" w:name="_Toc71968078"/>
+      <w:bookmarkStart w:id="12" w:name="_Toc70509243"/>
+      <w:bookmarkStart w:id="13" w:name="_Toc74144390"/>
       <w:r>
         <w:lastRenderedPageBreak/>
         <w:t>Manual Control</w:t>
       </w:r>
-      <w:bookmarkEnd w:id="11"/>
       <w:bookmarkEnd w:id="12"/>
+      <w:bookmarkEnd w:id="13"/>
     </w:p>
     <w:p>
+      <w:bookmarkStart w:id="14" w:name="_Ref41730727"/>
+      <w:bookmarkStart w:id="15" w:name="_Toc70509244"/>
       <w:r>
-        <w:t xml:space="preserve">This manual will be maintained by the FAA Coordinator and will be stored on </w:t>
+        <w:t xml:space="preserve">This manual will be maintained by the FAA Coordinator and will provide a hard copy OR electronic </w:t>
       </w:r>
       <w:r>
-        <w:t>Alta Avionics, LLC</w:t>
+        <w:t>Portable Document Format (PDF)</w:t>
       </w:r>
       <w:r>
-        <w:t xml:space="preserve"> computer system. </w:t>
+        <w:t xml:space="preserve"> for manual access for all personnel. </w:t>
       </w:r>
       <w:r>
-        <w:t xml:space="preserve">Alta Avionics, LLC </w:t>
+        <w:t>I</w:t>
       </w:r>
       <w:r>
-        <w:t>will provide a direct link on every computer terminal for manual access for all employees. A computer system data backup will be performed once each month, with rolling data ‘snapshots’ each day, and that data will be used to restore repair station data in the event of computer failure.</w:t>
+        <w:t xml:space="preserve">f an electronic manual is requested a </w:t>
+      </w:r>
+      <w:r>
+        <w:t>PDF</w:t>
+      </w:r>
+      <w:r>
+        <w:t xml:space="preserve"> version of this manual will be by provided by link for electronic manual access for any personnel.</w:t>
       </w:r>
     </w:p>
     <w:p>
       <w:r>
-        <w:t>In addition, the Portable Data Format (pdf) files and corresponding Document (.doc and .</w:t>
-      </w:r>
-      <w:proofErr w:type="spellStart"/>
-      <w:r>
-        <w:t>docx</w:t>
-      </w:r>
-      <w:proofErr w:type="spellEnd"/>
-      <w:r>
-        <w:t xml:space="preserve">) files will be kept on a Version Control System (VCS) remotely from Alta Avionics, LLC’s premises. VCS systems allow the reproduction of the current </w:t>
+        <w:t xml:space="preserve">Any digital version of this manual will be in </w:t>
       </w:r>
       <w:r>
-        <w:t>manual version, as well as provide an effective storage and retrieval system for past or historical version</w:t>
+        <w:t>PDF</w:t>
       </w:r>
       <w:r>
-        <w:t>s</w:t>
+        <w:t xml:space="preserve"> and </w:t>
       </w:r>
       <w:r>
-        <w:t xml:space="preserve"> of the manual.</w:t>
+        <w:t>archived</w:t>
+      </w:r>
+      <w:r>
+        <w:t xml:space="preserve"> in an organized manner easily retrievable for historical record and shall be done so in </w:t>
+      </w:r>
+      <w:r>
+        <w:t xml:space="preserve">such </w:t>
+      </w:r>
+      <w:r>
+        <w:t xml:space="preserve">a manner </w:t>
+      </w:r>
+      <w:r>
+        <w:t xml:space="preserve">so as </w:t>
+      </w:r>
+      <w:r>
+        <w:t>not to interfere with the most current version of this manual. In the event of hardware failure, a hardcopy, or digital file (remote or local) will be used to restore data.</w:t>
       </w:r>
     </w:p>
     <w:p>
       <w:r>
-        <w:t xml:space="preserve">The General Manager will be notified by a department supervisor in the event this manual is not current, and valid for that department’s use, and will identify needed changes using form </w:t>
-      </w:r>
-      <w:r>
-        <w:t>AA</w:t>
-      </w:r>
-      <w:r>
-        <w:t>-</w:t>
-      </w:r>
-      <w:r>
-        <w:t>MCR</w:t>
-      </w:r>
-      <w:r>
-        <w:t xml:space="preserve"> (Manual Change Request). A sample of this form is found in the Forms Manual. The General Manager will have the revisions found necessary produced in a final form. </w:t>
-      </w:r>
-      <w:r>
-        <w:t xml:space="preserve">In addition, a Capability List Self Evaluation shall be carried out using </w:t>
-      </w:r>
-      <w:r>
-        <w:t>F</w:t>
-      </w:r>
-      <w:r>
-        <w:t>orm A-CLSE</w:t>
-      </w:r>
-      <w:r>
-        <w:t xml:space="preserve"> </w:t>
-      </w:r>
-      <w:r>
-        <w:t xml:space="preserve">(Capability List Self Evaluation) </w:t>
-      </w:r>
-      <w:r>
-        <w:t xml:space="preserve">as detailed below in paragraph </w:t>
-      </w:r>
-      <w:r>
-        <w:fldChar w:fldCharType="begin"/>
-      </w:r>
-      <w:r>
-        <w:instrText xml:space="preserve"> REF _Ref41730727 \r \h </w:instrText>
-      </w:r>
-      <w:r>
-        <w:instrText xml:space="preserve"> \* MERGEFORMAT </w:instrText>
-      </w:r>
-      <w:r>
-        <w:fldChar w:fldCharType="separate"/>
-      </w:r>
-      <w:r>
-        <w:t>5.1</w:t>
-      </w:r>
-      <w:r>
-        <w:fldChar w:fldCharType="end"/>
-      </w:r>
-      <w:r>
-        <w:t>.</w:t>
-      </w:r>
-      <w:r>
-        <w:t xml:space="preserve"> </w:t>
-      </w:r>
-      <w:r>
-        <w:t>The proposed revisions will be submitted to the FAA/CHDO (</w:t>
-      </w:r>
-      <w:r>
-        <w:t>Federal Aviation Administration/</w:t>
-      </w:r>
-      <w:r>
-        <w:t>Certificate Holding District Office) for acceptance in electronic form (</w:t>
-      </w:r>
-      <w:r>
-        <w:t>pdf</w:t>
-      </w:r>
-      <w:r>
-        <w:t xml:space="preserve">). </w:t>
+        <w:t xml:space="preserve">The General Manager will be notified by a department supervisor in the event this manual is not current, and valid for that department’s use, and will identify needed changes using form A-MCR (Manual Change Request). A sample of this form is found in the Forms Manual. The General Manager will have the revisions found necessary, produced in a final form. The proposed revisions will be submitted to the FAA/CHDO (Federal Aviation Administration/Certificate Holding District Office) for acceptance in electronic form (pdf). </w:t>
       </w:r>
     </w:p>
     <w:p>
@@ -2319,124 +2363,68 @@
         <w:t xml:space="preserve">The “List of Effective Pages” will reflect the Approval/Acceptance of the current revision. A file will be maintained, showing on a continuous basis, the disposition of each manual change. The FAA/CHDO will be notified each time a revision to this manual is needed. Revised areas </w:t>
       </w:r>
       <w:r>
-        <w:t xml:space="preserve">within the document </w:t>
+        <w:t>within the document</w:t>
       </w:r>
       <w:r>
-        <w:t>will be identified by a vertical bar in the margin.</w:t>
+        <w:t xml:space="preserve"> will be identified by a vertical bar in the margin.</w:t>
       </w:r>
     </w:p>
     <w:p>
       <w:r>
-        <w:t>Revisions found “not acceptable” to the FAA/CHDO, which do not conform to applicable</w:t>
-      </w:r>
-      <w:r>
-        <w:t xml:space="preserve"> </w:t>
-      </w:r>
-      <w:r>
-        <w:t>regulations, will be addressed by this repair station as a top priority. The identified procedure or</w:t>
-      </w:r>
-      <w:r>
-        <w:t xml:space="preserve"> </w:t>
-      </w:r>
-      <w:r>
-        <w:t>action will cease, and acceptable changes implemented immediately. The</w:t>
-      </w:r>
-      <w:r>
-        <w:t xml:space="preserve"> </w:t>
-      </w:r>
-      <w:r>
-        <w:t>maintenance/administrative actions that were performed under revisions found “not acceptable” by</w:t>
-      </w:r>
-      <w:r>
-        <w:t xml:space="preserve"> </w:t>
-      </w:r>
-      <w:r>
-        <w:t>the FAA/CHDO will be addressed in the following order:</w:t>
+        <w:t>Revisions found “not acceptable” to the FAA/CHDO, which do not conform to applicable regulations, will be addressed by this repair station as a top priority. The identified procedure or action will cease, and acceptable changes implemented immediately. The maintenance/administrative actions that were performed under revisions found “not acceptable” by the FAA/CHDO will be addressed in the following order:</w:t>
       </w:r>
     </w:p>
     <w:p>
       <w:pPr>
         <w:pStyle w:val="ListParagraph"/>
         <w:numPr>
-          <w:ilvl w:val="3"/>
-          <w:numId w:val="1"/>
+          <w:ilvl w:val="0"/>
+          <w:numId w:val="26"/>
         </w:numPr>
       </w:pPr>
       <w:r>
-        <w:t>Safety of Flight: Aircraft operator to be notified immediately, and advised that aircraft is to</w:t>
-      </w:r>
-      <w:r>
-        <w:t xml:space="preserve"> </w:t>
-      </w:r>
-      <w:r>
-        <w:t>remain on the ground until this repair station can correct the problem, or coordinate with another</w:t>
-      </w:r>
-      <w:r>
-        <w:t xml:space="preserve"> </w:t>
-      </w:r>
-      <w:r>
-        <w:t>certified repair station to correct the problem.</w:t>
+        <w:t>Safety of Flight: Aircraft operator to be notified immediately, and advised that aircraft is to remain on the ground until this repair station can correct the problem, or coordinate with another certified repair station to correct the problem.</w:t>
       </w:r>
     </w:p>
     <w:p>
       <w:pPr>
         <w:pStyle w:val="ListParagraph"/>
         <w:numPr>
-          <w:ilvl w:val="3"/>
-          <w:numId w:val="1"/>
+          <w:ilvl w:val="0"/>
+          <w:numId w:val="26"/>
         </w:numPr>
       </w:pPr>
       <w:r>
-        <w:lastRenderedPageBreak/>
-        <w:t>Procedure/Record Keeping: Aircraft operator to be notified immediately, and advised of the</w:t>
-      </w:r>
-      <w:r>
-        <w:t xml:space="preserve"> </w:t>
-      </w:r>
-      <w:r>
-        <w:t>problem. The operator will have the option to operate the aircraft until the problem can be</w:t>
-      </w:r>
-      <w:r>
-        <w:t xml:space="preserve"> </w:t>
-      </w:r>
-      <w:r>
-        <w:t>corrected.</w:t>
+        <w:t>Procedure/Record Keeping: Aircraft operator to be notified immediately, and advised of the problem. The operator will have the option to operate the aircraft until the problem can be corrected.</w:t>
       </w:r>
     </w:p>
     <w:p>
       <w:pPr>
         <w:pStyle w:val="ListParagraph"/>
         <w:numPr>
-          <w:ilvl w:val="3"/>
-          <w:numId w:val="1"/>
+          <w:ilvl w:val="0"/>
+          <w:numId w:val="26"/>
         </w:numPr>
       </w:pPr>
       <w:r>
-        <w:t>Problems that do not affect aircraft and/or appliances will be dealt with internally and</w:t>
-      </w:r>
-      <w:r>
-        <w:t xml:space="preserve"> </w:t>
-      </w:r>
-      <w:r>
-        <w:t xml:space="preserve">immediately to correct them. </w:t>
+        <w:t xml:space="preserve">Problems that do not affect aircraft and/or appliances will be dealt with internally and immediately to correct them. </w:t>
       </w:r>
     </w:p>
     <w:p>
       <w:pPr>
         <w:pStyle w:val="Heading2"/>
       </w:pPr>
-      <w:bookmarkStart w:id="13" w:name="_Ref41730727"/>
-      <w:bookmarkStart w:id="14" w:name="_Toc70509244"/>
-      <w:bookmarkStart w:id="15" w:name="_Toc71968079"/>
+      <w:bookmarkStart w:id="16" w:name="_Toc74144391"/>
       <w:r>
+        <w:lastRenderedPageBreak/>
         <w:t>Self</w:t>
       </w:r>
       <w:r>
         <w:t>-Evaluation</w:t>
       </w:r>
-      <w:bookmarkEnd w:id="13"/>
       <w:bookmarkEnd w:id="14"/>
       <w:bookmarkEnd w:id="15"/>
+      <w:bookmarkEnd w:id="16"/>
     </w:p>
     <w:p>
       <w:r>
@@ -2455,6 +2443,9 @@
         <w:t>orm A-CLSE</w:t>
       </w:r>
       <w:r>
+        <w:t xml:space="preserve"> (Capabilities List Self Evaluation)</w:t>
+      </w:r>
+      <w:r>
         <w:t xml:space="preserve"> </w:t>
       </w:r>
       <w:r>
@@ -2463,20 +2454,28 @@
     </w:p>
     <w:p>
       <w:pPr>
-        <w:pStyle w:val="Heading2"/>
-      </w:pPr>
-      <w:bookmarkStart w:id="16" w:name="_Toc70509245"/>
-      <w:bookmarkStart w:id="17" w:name="_Toc71968080"/>
+        <w:spacing w:before="0" w:after="160"/>
+      </w:pPr>
       <w:r>
-        <w:t>Satellite Facilities</w:t>
+        <w:br w:type="page"/>
       </w:r>
-      <w:bookmarkEnd w:id="16"/>
-      <w:bookmarkEnd w:id="17"/>
     </w:p>
     <w:p>
+      <w:pPr>
+        <w:pStyle w:val="Heading2"/>
+        <w:keepNext/>
+        <w:tabs>
+          <w:tab w:val="left" w:pos="720"/>
+        </w:tabs>
+      </w:pPr>
+      <w:bookmarkStart w:id="17" w:name="_Toc74058705"/>
+      <w:bookmarkStart w:id="18" w:name="_Toc74144392"/>
       <w:r>
-        <w:t>All satellite facilities under Alta Avionics, LLC will also be supplied with a direct link on every computer terminal. Each employee will be trained on the procedure to access all the manuals during their initial training. A stored copy will be supplied to each facility in case of computer failure.</w:t>
+        <w:lastRenderedPageBreak/>
+        <w:t>Additional Fixed Locations</w:t>
       </w:r>
+      <w:bookmarkEnd w:id="17"/>
+      <w:bookmarkEnd w:id="18"/>
     </w:p>
     <w:p>
       <w:pPr>
@@ -2488,19 +2487,28 @@
           <w:docGrid w:linePitch="360"/>
         </w:sectPr>
       </w:pPr>
+      <w:r>
+        <w:t xml:space="preserve">All </w:t>
+      </w:r>
+      <w:r>
+        <w:t>additional fixed locations</w:t>
+      </w:r>
+      <w:r>
+        <w:t xml:space="preserve"> under Alta Avionics, LLC will also be supplied with a direct link on every computer terminal. Each employee will be trained on the procedure to access all the manuals during their initial training. A stored copy will be supplied to each facility in case of computer failure.</w:t>
+      </w:r>
     </w:p>
     <w:p>
       <w:pPr>
         <w:pStyle w:val="Heading1"/>
       </w:pPr>
-      <w:bookmarkStart w:id="18" w:name="_Toc70509247"/>
-      <w:bookmarkStart w:id="19" w:name="_Toc71968081"/>
+      <w:bookmarkStart w:id="19" w:name="_Toc70509247"/>
+      <w:bookmarkStart w:id="20" w:name="_Toc74144393"/>
       <w:r>
         <w:lastRenderedPageBreak/>
         <w:t>Capability Index</w:t>
       </w:r>
-      <w:bookmarkEnd w:id="18"/>
       <w:bookmarkEnd w:id="19"/>
+      <w:bookmarkEnd w:id="20"/>
     </w:p>
     <w:p>
       <w:r>
@@ -2843,7 +2851,6 @@
                 <w:rStyle w:val="FootnoteReference"/>
                 <w:rFonts w:ascii="Palatino Linotype" w:hAnsi="Palatino Linotype"/>
                 <w:color w:val="000000"/>
-                <w:vertAlign w:val="baseline"/>
               </w:rPr>
               <w:footnoteReference w:id="1"/>
             </w:r>
@@ -2899,7 +2906,6 @@
                 <w:rStyle w:val="FootnoteReference"/>
                 <w:rFonts w:ascii="Palatino Linotype" w:hAnsi="Palatino Linotype"/>
                 <w:color w:val="000000"/>
-                <w:vertAlign w:val="baseline"/>
               </w:rPr>
               <w:footnoteReference w:id="2"/>
             </w:r>
@@ -2948,6 +2954,7 @@
               <w:rPr>
                 <w:rFonts w:ascii="Palatino Linotype" w:hAnsi="Palatino Linotype"/>
               </w:rPr>
+              <w:lastRenderedPageBreak/>
               <w:t>Airframe; 14 CFR part 23</w:t>
             </w:r>
             <w:r>
@@ -2955,7 +2962,6 @@
                 <w:rStyle w:val="FootnoteReference"/>
                 <w:rFonts w:ascii="Palatino Linotype" w:hAnsi="Palatino Linotype"/>
                 <w:color w:val="000000"/>
-                <w:vertAlign w:val="baseline"/>
               </w:rPr>
               <w:footnoteReference w:id="3"/>
             </w:r>
@@ -2963,14 +2969,7 @@
               <w:rPr>
                 <w:rFonts w:ascii="Palatino Linotype" w:hAnsi="Palatino Linotype"/>
               </w:rPr>
-              <w:t xml:space="preserve"> cabin interior refurbishment; excluding repairs or alterations to 16G TSO or TC qualified seating, fabrication of cabinets, counter tops, fixtures, galleys, or lavatories, except for replacement or repair of; </w:t>
-            </w:r>
-            <w:r>
-              <w:rPr>
-                <w:rFonts w:ascii="Palatino Linotype" w:hAnsi="Palatino Linotype"/>
-              </w:rPr>
-              <w:lastRenderedPageBreak/>
-              <w:t>decorative finishes, carpets, or dress covers of seats and interior panels (textiles or animal hide), thermal/acoustic insulation.</w:t>
+              <w:t xml:space="preserve"> cabin interior refurbishment; excluding repairs or alterations to 16G TSO or TC qualified seating, fabrication of cabinets, counter tops, fixtures, galleys, or lavatories, except for replacement or repair of; decorative finishes, carpets, or dress covers of seats and interior panels (textiles or animal hide), thermal/acoustic insulation.</w:t>
             </w:r>
           </w:p>
         </w:tc>
@@ -2988,7 +2987,6 @@
               <w:rPr>
                 <w:rFonts w:ascii="Palatino Linotype" w:hAnsi="Palatino Linotype"/>
               </w:rPr>
-              <w:lastRenderedPageBreak/>
               <w:t>I</w:t>
             </w:r>
           </w:p>
@@ -3020,7 +3018,6 @@
                 <w:rStyle w:val="FootnoteReference"/>
                 <w:rFonts w:ascii="Palatino Linotype" w:hAnsi="Palatino Linotype"/>
                 <w:color w:val="000000"/>
-                <w:vertAlign w:val="baseline"/>
               </w:rPr>
               <w:footnoteReference w:id="4"/>
             </w:r>
@@ -3077,7 +3074,6 @@
                 <w:rStyle w:val="FootnoteReference"/>
                 <w:rFonts w:ascii="Palatino Linotype" w:hAnsi="Palatino Linotype"/>
                 <w:color w:val="000000"/>
-                <w:vertAlign w:val="baseline"/>
               </w:rPr>
               <w:footnoteReference w:id="5"/>
             </w:r>
@@ -3208,14 +3204,14 @@
       <w:pPr>
         <w:pStyle w:val="Heading1"/>
       </w:pPr>
-      <w:bookmarkStart w:id="20" w:name="_Toc70509248"/>
-      <w:bookmarkStart w:id="21" w:name="_Toc71968082"/>
+      <w:bookmarkStart w:id="21" w:name="_Toc70509248"/>
+      <w:bookmarkStart w:id="22" w:name="_Toc74144394"/>
       <w:r>
         <w:lastRenderedPageBreak/>
         <w:t>Capability List</w:t>
       </w:r>
-      <w:bookmarkEnd w:id="20"/>
       <w:bookmarkEnd w:id="21"/>
+      <w:bookmarkEnd w:id="22"/>
     </w:p>
     <w:tbl>
       <w:tblPr>
@@ -3243,7 +3239,6 @@
                 <w:b/>
               </w:rPr>
             </w:pPr>
-            <w:bookmarkStart w:id="22" w:name="_GoBack"/>
             <w:r>
               <w:rPr>
                 <w:rFonts w:ascii="Palatino Linotype" w:hAnsi="Palatino Linotype"/>
@@ -3290,76 +3285,6 @@
                 <w:b/>
               </w:rPr>
               <w:t>Capabilities</w:t>
-            </w:r>
-          </w:p>
-        </w:tc>
-      </w:tr>
-      <w:bookmarkEnd w:id="22"/>
-      <w:tr>
-        <w:tc>
-          <w:tcPr>
-            <w:tcW w:w="1666" w:type="pct"/>
-          </w:tcPr>
-          <w:p>
-            <w:pPr>
-              <w:rPr>
-                <w:rFonts w:ascii="Palatino Linotype" w:hAnsi="Palatino Linotype"/>
-              </w:rPr>
-            </w:pPr>
-            <w:r>
-              <w:rPr>
-                <w:rFonts w:ascii="Palatino Linotype" w:hAnsi="Palatino Linotype"/>
-              </w:rPr>
-              <w:t>AERO Commander</w:t>
-            </w:r>
-          </w:p>
-        </w:tc>
-        <w:tc>
-          <w:tcPr>
-            <w:tcW w:w="1666" w:type="pct"/>
-          </w:tcPr>
-          <w:p>
-            <w:pPr>
-              <w:rPr>
-                <w:rFonts w:ascii="Palatino Linotype" w:hAnsi="Palatino Linotype"/>
-              </w:rPr>
-            </w:pPr>
-            <w:r>
-              <w:rPr>
-                <w:rFonts w:ascii="Palatino Linotype" w:hAnsi="Palatino Linotype"/>
-              </w:rPr>
-              <w:t>1A21</w:t>
-            </w:r>
-          </w:p>
-          <w:p>
-            <w:pPr>
-              <w:rPr>
-                <w:rFonts w:ascii="Palatino Linotype" w:hAnsi="Palatino Linotype"/>
-              </w:rPr>
-            </w:pPr>
-            <w:r>
-              <w:rPr>
-                <w:rFonts w:ascii="Palatino Linotype" w:hAnsi="Palatino Linotype"/>
-              </w:rPr>
-              <w:t>A-758</w:t>
-            </w:r>
-          </w:p>
-        </w:tc>
-        <w:tc>
-          <w:tcPr>
-            <w:tcW w:w="1667" w:type="pct"/>
-          </w:tcPr>
-          <w:p>
-            <w:pPr>
-              <w:rPr>
-                <w:rFonts w:ascii="Palatino Linotype" w:hAnsi="Palatino Linotype"/>
-              </w:rPr>
-            </w:pPr>
-            <w:r>
-              <w:rPr>
-                <w:rFonts w:ascii="Palatino Linotype" w:hAnsi="Palatino Linotype"/>
-              </w:rPr>
-              <w:t>A,B,C,D,E,F,G</w:t>
             </w:r>
           </w:p>
         </w:tc>
@@ -3379,7 +3304,7 @@
               <w:rPr>
                 <w:rFonts w:ascii="Palatino Linotype" w:hAnsi="Palatino Linotype"/>
               </w:rPr>
-              <w:t>Aerospatiale</w:t>
+              <w:t>AERO Commander</w:t>
             </w:r>
           </w:p>
         </w:tc>
@@ -3397,7 +3322,20 @@
               <w:rPr>
                 <w:rFonts w:ascii="Palatino Linotype" w:hAnsi="Palatino Linotype"/>
               </w:rPr>
-              <w:t>H11EU</w:t>
+              <w:t>1A21</w:t>
+            </w:r>
+          </w:p>
+          <w:p>
+            <w:pPr>
+              <w:rPr>
+                <w:rFonts w:ascii="Palatino Linotype" w:hAnsi="Palatino Linotype"/>
+              </w:rPr>
+            </w:pPr>
+            <w:r>
+              <w:rPr>
+                <w:rFonts w:ascii="Palatino Linotype" w:hAnsi="Palatino Linotype"/>
+              </w:rPr>
+              <w:t>A-758</w:t>
             </w:r>
           </w:p>
         </w:tc>
@@ -3411,11 +3349,19 @@
                 <w:rFonts w:ascii="Palatino Linotype" w:hAnsi="Palatino Linotype"/>
               </w:rPr>
             </w:pPr>
-            <w:r>
-              <w:rPr>
-                <w:rFonts w:ascii="Palatino Linotype" w:hAnsi="Palatino Linotype"/>
-              </w:rPr>
-              <w:t>A,B,C,D,E,F,G</w:t>
+            <w:proofErr w:type="gramStart"/>
+            <w:r>
+              <w:rPr>
+                <w:rFonts w:ascii="Palatino Linotype" w:hAnsi="Palatino Linotype"/>
+              </w:rPr>
+              <w:t>A,B</w:t>
+            </w:r>
+            <w:proofErr w:type="gramEnd"/>
+            <w:r>
+              <w:rPr>
+                <w:rFonts w:ascii="Palatino Linotype" w:hAnsi="Palatino Linotype"/>
+              </w:rPr>
+              <w:t>,C,D,E,F,G</w:t>
             </w:r>
           </w:p>
         </w:tc>
@@ -3435,7 +3381,7 @@
               <w:rPr>
                 <w:rFonts w:ascii="Palatino Linotype" w:hAnsi="Palatino Linotype"/>
               </w:rPr>
-              <w:t>Air Tractor, Air Tractor Inc.</w:t>
+              <w:t>Aerospatiale</w:t>
             </w:r>
           </w:p>
         </w:tc>
@@ -3453,20 +3399,7 @@
               <w:rPr>
                 <w:rFonts w:ascii="Palatino Linotype" w:hAnsi="Palatino Linotype"/>
               </w:rPr>
-              <w:t xml:space="preserve">A9SW </w:t>
-            </w:r>
-          </w:p>
-          <w:p>
-            <w:pPr>
-              <w:rPr>
-                <w:rFonts w:ascii="Palatino Linotype" w:hAnsi="Palatino Linotype"/>
-              </w:rPr>
-            </w:pPr>
-            <w:r>
-              <w:rPr>
-                <w:rFonts w:ascii="Palatino Linotype" w:hAnsi="Palatino Linotype"/>
-              </w:rPr>
-              <w:t>A19SW</w:t>
+              <w:t>H11EU</w:t>
             </w:r>
           </w:p>
         </w:tc>
@@ -3480,11 +3413,19 @@
                 <w:rFonts w:ascii="Palatino Linotype" w:hAnsi="Palatino Linotype"/>
               </w:rPr>
             </w:pPr>
-            <w:r>
-              <w:rPr>
-                <w:rFonts w:ascii="Palatino Linotype" w:hAnsi="Palatino Linotype"/>
-              </w:rPr>
-              <w:t>A,B,C,D,E,F,G</w:t>
+            <w:proofErr w:type="gramStart"/>
+            <w:r>
+              <w:rPr>
+                <w:rFonts w:ascii="Palatino Linotype" w:hAnsi="Palatino Linotype"/>
+              </w:rPr>
+              <w:t>A,B</w:t>
+            </w:r>
+            <w:proofErr w:type="gramEnd"/>
+            <w:r>
+              <w:rPr>
+                <w:rFonts w:ascii="Palatino Linotype" w:hAnsi="Palatino Linotype"/>
+              </w:rPr>
+              <w:t>,C,D,E,F,G</w:t>
             </w:r>
           </w:p>
         </w:tc>
@@ -3504,7 +3445,7 @@
               <w:rPr>
                 <w:rFonts w:ascii="Palatino Linotype" w:hAnsi="Palatino Linotype"/>
               </w:rPr>
-              <w:t xml:space="preserve">American </w:t>
+              <w:t>Air Tractor, Air Tractor Inc.</w:t>
             </w:r>
           </w:p>
         </w:tc>
@@ -3522,7 +3463,20 @@
               <w:rPr>
                 <w:rFonts w:ascii="Palatino Linotype" w:hAnsi="Palatino Linotype"/>
               </w:rPr>
-              <w:t>A11EA</w:t>
+              <w:t xml:space="preserve">A9SW </w:t>
+            </w:r>
+          </w:p>
+          <w:p>
+            <w:pPr>
+              <w:rPr>
+                <w:rFonts w:ascii="Palatino Linotype" w:hAnsi="Palatino Linotype"/>
+              </w:rPr>
+            </w:pPr>
+            <w:r>
+              <w:rPr>
+                <w:rFonts w:ascii="Palatino Linotype" w:hAnsi="Palatino Linotype"/>
+              </w:rPr>
+              <w:t>A19SW</w:t>
             </w:r>
           </w:p>
         </w:tc>
@@ -3536,11 +3490,19 @@
                 <w:rFonts w:ascii="Palatino Linotype" w:hAnsi="Palatino Linotype"/>
               </w:rPr>
             </w:pPr>
-            <w:r>
-              <w:rPr>
-                <w:rFonts w:ascii="Palatino Linotype" w:hAnsi="Palatino Linotype"/>
-              </w:rPr>
-              <w:t>A,B,C,D,E,F,G</w:t>
+            <w:proofErr w:type="gramStart"/>
+            <w:r>
+              <w:rPr>
+                <w:rFonts w:ascii="Palatino Linotype" w:hAnsi="Palatino Linotype"/>
+              </w:rPr>
+              <w:t>A,B</w:t>
+            </w:r>
+            <w:proofErr w:type="gramEnd"/>
+            <w:r>
+              <w:rPr>
+                <w:rFonts w:ascii="Palatino Linotype" w:hAnsi="Palatino Linotype"/>
+              </w:rPr>
+              <w:t>,C,D,E,F,G</w:t>
             </w:r>
           </w:p>
         </w:tc>
@@ -3560,7 +3522,7 @@
               <w:rPr>
                 <w:rFonts w:ascii="Palatino Linotype" w:hAnsi="Palatino Linotype"/>
               </w:rPr>
-              <w:t>American Champion</w:t>
+              <w:t xml:space="preserve">American </w:t>
             </w:r>
           </w:p>
         </w:tc>
@@ -3578,7 +3540,7 @@
               <w:rPr>
                 <w:rFonts w:ascii="Palatino Linotype" w:hAnsi="Palatino Linotype"/>
               </w:rPr>
-              <w:t>A21CE</w:t>
+              <w:t>A11EA</w:t>
             </w:r>
           </w:p>
         </w:tc>
@@ -3592,11 +3554,19 @@
                 <w:rFonts w:ascii="Palatino Linotype" w:hAnsi="Palatino Linotype"/>
               </w:rPr>
             </w:pPr>
-            <w:r>
-              <w:rPr>
-                <w:rFonts w:ascii="Palatino Linotype" w:hAnsi="Palatino Linotype"/>
-              </w:rPr>
-              <w:t>A,B,C,D,E,F,G</w:t>
+            <w:proofErr w:type="gramStart"/>
+            <w:r>
+              <w:rPr>
+                <w:rFonts w:ascii="Palatino Linotype" w:hAnsi="Palatino Linotype"/>
+              </w:rPr>
+              <w:t>A,B</w:t>
+            </w:r>
+            <w:proofErr w:type="gramEnd"/>
+            <w:r>
+              <w:rPr>
+                <w:rFonts w:ascii="Palatino Linotype" w:hAnsi="Palatino Linotype"/>
+              </w:rPr>
+              <w:t>,C,D,E,F,G</w:t>
             </w:r>
           </w:p>
         </w:tc>
@@ -3612,14 +3582,12 @@
                 <w:rFonts w:ascii="Palatino Linotype" w:hAnsi="Palatino Linotype"/>
               </w:rPr>
             </w:pPr>
-            <w:proofErr w:type="spellStart"/>
-            <w:r>
-              <w:rPr>
-                <w:rFonts w:ascii="Palatino Linotype" w:hAnsi="Palatino Linotype"/>
-              </w:rPr>
-              <w:t>Aviat</w:t>
-            </w:r>
-            <w:proofErr w:type="spellEnd"/>
+            <w:r>
+              <w:rPr>
+                <w:rFonts w:ascii="Palatino Linotype" w:hAnsi="Palatino Linotype"/>
+              </w:rPr>
+              <w:t>American Champion</w:t>
+            </w:r>
           </w:p>
         </w:tc>
         <w:tc>
@@ -3636,7 +3604,7 @@
               <w:rPr>
                 <w:rFonts w:ascii="Palatino Linotype" w:hAnsi="Palatino Linotype"/>
               </w:rPr>
-              <w:t>A22NM</w:t>
+              <w:t>A21CE</w:t>
             </w:r>
           </w:p>
         </w:tc>
@@ -3650,11 +3618,19 @@
                 <w:rFonts w:ascii="Palatino Linotype" w:hAnsi="Palatino Linotype"/>
               </w:rPr>
             </w:pPr>
-            <w:r>
-              <w:rPr>
-                <w:rFonts w:ascii="Palatino Linotype" w:hAnsi="Palatino Linotype"/>
-              </w:rPr>
-              <w:t>A,B,C,D,E,F,G</w:t>
+            <w:proofErr w:type="gramStart"/>
+            <w:r>
+              <w:rPr>
+                <w:rFonts w:ascii="Palatino Linotype" w:hAnsi="Palatino Linotype"/>
+              </w:rPr>
+              <w:t>A,B</w:t>
+            </w:r>
+            <w:proofErr w:type="gramEnd"/>
+            <w:r>
+              <w:rPr>
+                <w:rFonts w:ascii="Palatino Linotype" w:hAnsi="Palatino Linotype"/>
+              </w:rPr>
+              <w:t>,C,D,E,F,G</w:t>
             </w:r>
           </w:p>
         </w:tc>
@@ -3670,12 +3646,14 @@
                 <w:rFonts w:ascii="Palatino Linotype" w:hAnsi="Palatino Linotype"/>
               </w:rPr>
             </w:pPr>
-            <w:r>
-              <w:rPr>
-                <w:rFonts w:ascii="Palatino Linotype" w:hAnsi="Palatino Linotype"/>
-              </w:rPr>
-              <w:t>Beech, Beechcraft</w:t>
-            </w:r>
+            <w:proofErr w:type="spellStart"/>
+            <w:r>
+              <w:rPr>
+                <w:rFonts w:ascii="Palatino Linotype" w:hAnsi="Palatino Linotype"/>
+              </w:rPr>
+              <w:t>Aviat</w:t>
+            </w:r>
+            <w:proofErr w:type="spellEnd"/>
           </w:p>
         </w:tc>
         <w:tc>
@@ -3692,72 +3670,7 @@
               <w:rPr>
                 <w:rFonts w:ascii="Palatino Linotype" w:hAnsi="Palatino Linotype"/>
               </w:rPr>
-              <w:t>3A15</w:t>
-            </w:r>
-          </w:p>
-          <w:p>
-            <w:pPr>
-              <w:rPr>
-                <w:rFonts w:ascii="Palatino Linotype" w:hAnsi="Palatino Linotype"/>
-              </w:rPr>
-            </w:pPr>
-            <w:r>
-              <w:rPr>
-                <w:rFonts w:ascii="Palatino Linotype" w:hAnsi="Palatino Linotype"/>
-              </w:rPr>
-              <w:t>3A16</w:t>
-            </w:r>
-          </w:p>
-          <w:p>
-            <w:pPr>
-              <w:rPr>
-                <w:rFonts w:ascii="Palatino Linotype" w:hAnsi="Palatino Linotype"/>
-              </w:rPr>
-            </w:pPr>
-            <w:r>
-              <w:rPr>
-                <w:rFonts w:ascii="Palatino Linotype" w:hAnsi="Palatino Linotype"/>
-              </w:rPr>
-              <w:t>5A3</w:t>
-            </w:r>
-          </w:p>
-          <w:p>
-            <w:pPr>
-              <w:rPr>
-                <w:rFonts w:ascii="Palatino Linotype" w:hAnsi="Palatino Linotype"/>
-              </w:rPr>
-            </w:pPr>
-            <w:r>
-              <w:rPr>
-                <w:rFonts w:ascii="Palatino Linotype" w:hAnsi="Palatino Linotype"/>
-              </w:rPr>
-              <w:t>A23CE</w:t>
-            </w:r>
-          </w:p>
-          <w:p>
-            <w:pPr>
-              <w:rPr>
-                <w:rFonts w:ascii="Palatino Linotype" w:hAnsi="Palatino Linotype"/>
-              </w:rPr>
-            </w:pPr>
-            <w:r>
-              <w:rPr>
-                <w:rFonts w:ascii="Palatino Linotype" w:hAnsi="Palatino Linotype"/>
-              </w:rPr>
-              <w:t>A24CE</w:t>
-            </w:r>
-          </w:p>
-          <w:p>
-            <w:pPr>
-              <w:rPr>
-                <w:rFonts w:ascii="Palatino Linotype" w:hAnsi="Palatino Linotype"/>
-              </w:rPr>
-            </w:pPr>
-            <w:r>
-              <w:rPr>
-                <w:rFonts w:ascii="Palatino Linotype" w:hAnsi="Palatino Linotype"/>
-              </w:rPr>
-              <w:t>A-777</w:t>
+              <w:t>A22NM</w:t>
             </w:r>
           </w:p>
         </w:tc>
@@ -3771,11 +3684,19 @@
                 <w:rFonts w:ascii="Palatino Linotype" w:hAnsi="Palatino Linotype"/>
               </w:rPr>
             </w:pPr>
-            <w:r>
-              <w:rPr>
-                <w:rFonts w:ascii="Palatino Linotype" w:hAnsi="Palatino Linotype"/>
-              </w:rPr>
-              <w:t>A,B,C,D,E,F,G</w:t>
+            <w:proofErr w:type="gramStart"/>
+            <w:r>
+              <w:rPr>
+                <w:rFonts w:ascii="Palatino Linotype" w:hAnsi="Palatino Linotype"/>
+              </w:rPr>
+              <w:t>A,B</w:t>
+            </w:r>
+            <w:proofErr w:type="gramEnd"/>
+            <w:r>
+              <w:rPr>
+                <w:rFonts w:ascii="Palatino Linotype" w:hAnsi="Palatino Linotype"/>
+              </w:rPr>
+              <w:t>,C,D,E,F,G</w:t>
             </w:r>
           </w:p>
         </w:tc>
@@ -3795,7 +3716,7 @@
               <w:rPr>
                 <w:rFonts w:ascii="Palatino Linotype" w:hAnsi="Palatino Linotype"/>
               </w:rPr>
-              <w:t>Bell</w:t>
+              <w:t>Beech, Beechcraft</w:t>
             </w:r>
           </w:p>
         </w:tc>
@@ -3813,7 +3734,72 @@
               <w:rPr>
                 <w:rFonts w:ascii="Palatino Linotype" w:hAnsi="Palatino Linotype"/>
               </w:rPr>
-              <w:t>H2SW</w:t>
+              <w:t>3A15</w:t>
+            </w:r>
+          </w:p>
+          <w:p>
+            <w:pPr>
+              <w:rPr>
+                <w:rFonts w:ascii="Palatino Linotype" w:hAnsi="Palatino Linotype"/>
+              </w:rPr>
+            </w:pPr>
+            <w:r>
+              <w:rPr>
+                <w:rFonts w:ascii="Palatino Linotype" w:hAnsi="Palatino Linotype"/>
+              </w:rPr>
+              <w:t>3A16</w:t>
+            </w:r>
+          </w:p>
+          <w:p>
+            <w:pPr>
+              <w:rPr>
+                <w:rFonts w:ascii="Palatino Linotype" w:hAnsi="Palatino Linotype"/>
+              </w:rPr>
+            </w:pPr>
+            <w:r>
+              <w:rPr>
+                <w:rFonts w:ascii="Palatino Linotype" w:hAnsi="Palatino Linotype"/>
+              </w:rPr>
+              <w:t>5A3</w:t>
+            </w:r>
+          </w:p>
+          <w:p>
+            <w:pPr>
+              <w:rPr>
+                <w:rFonts w:ascii="Palatino Linotype" w:hAnsi="Palatino Linotype"/>
+              </w:rPr>
+            </w:pPr>
+            <w:r>
+              <w:rPr>
+                <w:rFonts w:ascii="Palatino Linotype" w:hAnsi="Palatino Linotype"/>
+              </w:rPr>
+              <w:t>A23CE</w:t>
+            </w:r>
+          </w:p>
+          <w:p>
+            <w:pPr>
+              <w:rPr>
+                <w:rFonts w:ascii="Palatino Linotype" w:hAnsi="Palatino Linotype"/>
+              </w:rPr>
+            </w:pPr>
+            <w:r>
+              <w:rPr>
+                <w:rFonts w:ascii="Palatino Linotype" w:hAnsi="Palatino Linotype"/>
+              </w:rPr>
+              <w:t>A24CE</w:t>
+            </w:r>
+          </w:p>
+          <w:p>
+            <w:pPr>
+              <w:rPr>
+                <w:rFonts w:ascii="Palatino Linotype" w:hAnsi="Palatino Linotype"/>
+              </w:rPr>
+            </w:pPr>
+            <w:r>
+              <w:rPr>
+                <w:rFonts w:ascii="Palatino Linotype" w:hAnsi="Palatino Linotype"/>
+              </w:rPr>
+              <w:t>A-777</w:t>
             </w:r>
           </w:p>
         </w:tc>
@@ -3827,11 +3813,19 @@
                 <w:rFonts w:ascii="Palatino Linotype" w:hAnsi="Palatino Linotype"/>
               </w:rPr>
             </w:pPr>
-            <w:r>
-              <w:rPr>
-                <w:rFonts w:ascii="Palatino Linotype" w:hAnsi="Palatino Linotype"/>
-              </w:rPr>
-              <w:t>A,B,C,D,E,F,G</w:t>
+            <w:proofErr w:type="gramStart"/>
+            <w:r>
+              <w:rPr>
+                <w:rFonts w:ascii="Palatino Linotype" w:hAnsi="Palatino Linotype"/>
+              </w:rPr>
+              <w:t>A,B</w:t>
+            </w:r>
+            <w:proofErr w:type="gramEnd"/>
+            <w:r>
+              <w:rPr>
+                <w:rFonts w:ascii="Palatino Linotype" w:hAnsi="Palatino Linotype"/>
+              </w:rPr>
+              <w:t>,C,D,E,F,G</w:t>
             </w:r>
           </w:p>
         </w:tc>
@@ -3847,14 +3841,12 @@
                 <w:rFonts w:ascii="Palatino Linotype" w:hAnsi="Palatino Linotype"/>
               </w:rPr>
             </w:pPr>
-            <w:proofErr w:type="spellStart"/>
-            <w:r>
-              <w:rPr>
-                <w:rFonts w:ascii="Palatino Linotype" w:hAnsi="Palatino Linotype"/>
-              </w:rPr>
-              <w:t>Bellanca</w:t>
-            </w:r>
-            <w:proofErr w:type="spellEnd"/>
+            <w:r>
+              <w:rPr>
+                <w:rFonts w:ascii="Palatino Linotype" w:hAnsi="Palatino Linotype"/>
+              </w:rPr>
+              <w:t>Bell</w:t>
+            </w:r>
           </w:p>
         </w:tc>
         <w:tc>
@@ -3871,7 +3863,7 @@
               <w:rPr>
                 <w:rFonts w:ascii="Palatino Linotype" w:hAnsi="Palatino Linotype"/>
               </w:rPr>
-              <w:t>A21CE</w:t>
+              <w:t>H2SW</w:t>
             </w:r>
           </w:p>
         </w:tc>
@@ -3885,11 +3877,19 @@
                 <w:rFonts w:ascii="Palatino Linotype" w:hAnsi="Palatino Linotype"/>
               </w:rPr>
             </w:pPr>
-            <w:r>
-              <w:rPr>
-                <w:rFonts w:ascii="Palatino Linotype" w:hAnsi="Palatino Linotype"/>
-              </w:rPr>
-              <w:t>A,B,C,D,E,F,G</w:t>
+            <w:proofErr w:type="gramStart"/>
+            <w:r>
+              <w:rPr>
+                <w:rFonts w:ascii="Palatino Linotype" w:hAnsi="Palatino Linotype"/>
+              </w:rPr>
+              <w:t>A,B</w:t>
+            </w:r>
+            <w:proofErr w:type="gramEnd"/>
+            <w:r>
+              <w:rPr>
+                <w:rFonts w:ascii="Palatino Linotype" w:hAnsi="Palatino Linotype"/>
+              </w:rPr>
+              <w:t>,C,D,E,F,G</w:t>
             </w:r>
           </w:p>
         </w:tc>
@@ -3905,12 +3905,14 @@
                 <w:rFonts w:ascii="Palatino Linotype" w:hAnsi="Palatino Linotype"/>
               </w:rPr>
             </w:pPr>
-            <w:r>
-              <w:rPr>
-                <w:rFonts w:ascii="Palatino Linotype" w:hAnsi="Palatino Linotype"/>
-              </w:rPr>
-              <w:t>Bombardier Inc</w:t>
-            </w:r>
+            <w:proofErr w:type="spellStart"/>
+            <w:r>
+              <w:rPr>
+                <w:rFonts w:ascii="Palatino Linotype" w:hAnsi="Palatino Linotype"/>
+              </w:rPr>
+              <w:t>Bellanca</w:t>
+            </w:r>
+            <w:proofErr w:type="spellEnd"/>
           </w:p>
         </w:tc>
         <w:tc>
@@ -3927,7 +3929,7 @@
               <w:rPr>
                 <w:rFonts w:ascii="Palatino Linotype" w:hAnsi="Palatino Linotype"/>
               </w:rPr>
-              <w:t>A21EA</w:t>
+              <w:t>A21CE</w:t>
             </w:r>
           </w:p>
         </w:tc>
@@ -3941,11 +3943,19 @@
                 <w:rFonts w:ascii="Palatino Linotype" w:hAnsi="Palatino Linotype"/>
               </w:rPr>
             </w:pPr>
-            <w:r>
-              <w:rPr>
-                <w:rFonts w:ascii="Palatino Linotype" w:hAnsi="Palatino Linotype"/>
-              </w:rPr>
-              <w:t>A,B,C,D,E,F,G</w:t>
+            <w:proofErr w:type="gramStart"/>
+            <w:r>
+              <w:rPr>
+                <w:rFonts w:ascii="Palatino Linotype" w:hAnsi="Palatino Linotype"/>
+              </w:rPr>
+              <w:t>A,B</w:t>
+            </w:r>
+            <w:proofErr w:type="gramEnd"/>
+            <w:r>
+              <w:rPr>
+                <w:rFonts w:ascii="Palatino Linotype" w:hAnsi="Palatino Linotype"/>
+              </w:rPr>
+              <w:t>,C,D,E,F,G</w:t>
             </w:r>
           </w:p>
         </w:tc>
@@ -3965,6 +3975,70 @@
               <w:rPr>
                 <w:rFonts w:ascii="Palatino Linotype" w:hAnsi="Palatino Linotype"/>
               </w:rPr>
+              <w:t>Bombardier Inc</w:t>
+            </w:r>
+          </w:p>
+        </w:tc>
+        <w:tc>
+          <w:tcPr>
+            <w:tcW w:w="1666" w:type="pct"/>
+          </w:tcPr>
+          <w:p>
+            <w:pPr>
+              <w:rPr>
+                <w:rFonts w:ascii="Palatino Linotype" w:hAnsi="Palatino Linotype"/>
+              </w:rPr>
+            </w:pPr>
+            <w:r>
+              <w:rPr>
+                <w:rFonts w:ascii="Palatino Linotype" w:hAnsi="Palatino Linotype"/>
+              </w:rPr>
+              <w:t>A21EA</w:t>
+            </w:r>
+          </w:p>
+        </w:tc>
+        <w:tc>
+          <w:tcPr>
+            <w:tcW w:w="1667" w:type="pct"/>
+          </w:tcPr>
+          <w:p>
+            <w:pPr>
+              <w:rPr>
+                <w:rFonts w:ascii="Palatino Linotype" w:hAnsi="Palatino Linotype"/>
+              </w:rPr>
+            </w:pPr>
+            <w:proofErr w:type="gramStart"/>
+            <w:r>
+              <w:rPr>
+                <w:rFonts w:ascii="Palatino Linotype" w:hAnsi="Palatino Linotype"/>
+              </w:rPr>
+              <w:t>A,B</w:t>
+            </w:r>
+            <w:proofErr w:type="gramEnd"/>
+            <w:r>
+              <w:rPr>
+                <w:rFonts w:ascii="Palatino Linotype" w:hAnsi="Palatino Linotype"/>
+              </w:rPr>
+              <w:t>,C,D,E,F,G</w:t>
+            </w:r>
+          </w:p>
+        </w:tc>
+      </w:tr>
+      <w:tr>
+        <w:tc>
+          <w:tcPr>
+            <w:tcW w:w="1666" w:type="pct"/>
+          </w:tcPr>
+          <w:p>
+            <w:pPr>
+              <w:rPr>
+                <w:rFonts w:ascii="Palatino Linotype" w:hAnsi="Palatino Linotype"/>
+              </w:rPr>
+            </w:pPr>
+            <w:r>
+              <w:rPr>
+                <w:rFonts w:ascii="Palatino Linotype" w:hAnsi="Palatino Linotype"/>
+              </w:rPr>
               <w:t>Cessna</w:t>
             </w:r>
           </w:p>
@@ -4376,89 +4450,105 @@
                 <w:rFonts w:ascii="Palatino Linotype" w:hAnsi="Palatino Linotype"/>
               </w:rPr>
             </w:pPr>
+            <w:proofErr w:type="gramStart"/>
             <w:r>
               <w:rPr>
                 <w:rFonts w:ascii="Palatino Linotype" w:hAnsi="Palatino Linotype"/>
               </w:rPr>
               <w:lastRenderedPageBreak/>
-              <w:t>A,B,C,D,E,F,G</w:t>
-            </w:r>
-          </w:p>
-          <w:p>
-            <w:pPr>
-              <w:rPr>
-                <w:rFonts w:ascii="Palatino Linotype" w:hAnsi="Palatino Linotype"/>
-              </w:rPr>
-            </w:pPr>
-          </w:p>
-          <w:p>
-            <w:pPr>
-              <w:rPr>
-                <w:rFonts w:ascii="Palatino Linotype" w:hAnsi="Palatino Linotype"/>
-              </w:rPr>
-            </w:pPr>
-          </w:p>
-          <w:p>
-            <w:pPr>
-              <w:rPr>
-                <w:rFonts w:ascii="Palatino Linotype" w:hAnsi="Palatino Linotype"/>
-              </w:rPr>
-            </w:pPr>
-          </w:p>
-          <w:p>
-            <w:pPr>
-              <w:rPr>
-                <w:rFonts w:ascii="Palatino Linotype" w:hAnsi="Palatino Linotype"/>
-              </w:rPr>
-            </w:pPr>
-          </w:p>
-          <w:p>
-            <w:pPr>
-              <w:rPr>
-                <w:rFonts w:ascii="Palatino Linotype" w:hAnsi="Palatino Linotype"/>
-              </w:rPr>
-            </w:pPr>
-          </w:p>
-          <w:p>
-            <w:pPr>
-              <w:rPr>
-                <w:rFonts w:ascii="Palatino Linotype" w:hAnsi="Palatino Linotype"/>
-              </w:rPr>
-            </w:pPr>
-          </w:p>
-          <w:p>
-            <w:pPr>
-              <w:rPr>
-                <w:rFonts w:ascii="Palatino Linotype" w:hAnsi="Palatino Linotype"/>
-              </w:rPr>
-            </w:pPr>
-          </w:p>
-          <w:p>
-            <w:pPr>
-              <w:rPr>
-                <w:rFonts w:ascii="Palatino Linotype" w:hAnsi="Palatino Linotype"/>
-              </w:rPr>
-            </w:pPr>
-          </w:p>
-          <w:p>
-            <w:pPr>
-              <w:rPr>
-                <w:rFonts w:ascii="Palatino Linotype" w:hAnsi="Palatino Linotype"/>
-              </w:rPr>
-            </w:pPr>
-          </w:p>
-          <w:p>
-            <w:pPr>
-              <w:rPr>
-                <w:rFonts w:ascii="Palatino Linotype" w:hAnsi="Palatino Linotype"/>
-              </w:rPr>
-            </w:pPr>
+              <w:t>A,B</w:t>
+            </w:r>
+            <w:proofErr w:type="gramEnd"/>
+            <w:r>
+              <w:rPr>
+                <w:rFonts w:ascii="Palatino Linotype" w:hAnsi="Palatino Linotype"/>
+              </w:rPr>
+              <w:t>,C,D,E,F,G</w:t>
+            </w:r>
+          </w:p>
+          <w:p>
+            <w:pPr>
+              <w:rPr>
+                <w:rFonts w:ascii="Palatino Linotype" w:hAnsi="Palatino Linotype"/>
+              </w:rPr>
+            </w:pPr>
+          </w:p>
+          <w:p>
+            <w:pPr>
+              <w:rPr>
+                <w:rFonts w:ascii="Palatino Linotype" w:hAnsi="Palatino Linotype"/>
+              </w:rPr>
+            </w:pPr>
+          </w:p>
+          <w:p>
+            <w:pPr>
+              <w:rPr>
+                <w:rFonts w:ascii="Palatino Linotype" w:hAnsi="Palatino Linotype"/>
+              </w:rPr>
+            </w:pPr>
+          </w:p>
+          <w:p>
+            <w:pPr>
+              <w:rPr>
+                <w:rFonts w:ascii="Palatino Linotype" w:hAnsi="Palatino Linotype"/>
+              </w:rPr>
+            </w:pPr>
+          </w:p>
+          <w:p>
+            <w:pPr>
+              <w:rPr>
+                <w:rFonts w:ascii="Palatino Linotype" w:hAnsi="Palatino Linotype"/>
+              </w:rPr>
+            </w:pPr>
+          </w:p>
+          <w:p>
+            <w:pPr>
+              <w:rPr>
+                <w:rFonts w:ascii="Palatino Linotype" w:hAnsi="Palatino Linotype"/>
+              </w:rPr>
+            </w:pPr>
+          </w:p>
+          <w:p>
+            <w:pPr>
+              <w:rPr>
+                <w:rFonts w:ascii="Palatino Linotype" w:hAnsi="Palatino Linotype"/>
+              </w:rPr>
+            </w:pPr>
+          </w:p>
+          <w:p>
+            <w:pPr>
+              <w:rPr>
+                <w:rFonts w:ascii="Palatino Linotype" w:hAnsi="Palatino Linotype"/>
+              </w:rPr>
+            </w:pPr>
+          </w:p>
+          <w:p>
+            <w:pPr>
+              <w:rPr>
+                <w:rFonts w:ascii="Palatino Linotype" w:hAnsi="Palatino Linotype"/>
+              </w:rPr>
+            </w:pPr>
+          </w:p>
+          <w:p>
+            <w:pPr>
+              <w:rPr>
+                <w:rFonts w:ascii="Palatino Linotype" w:hAnsi="Palatino Linotype"/>
+              </w:rPr>
+            </w:pPr>
+            <w:proofErr w:type="gramStart"/>
             <w:r>
               <w:rPr>
                 <w:rFonts w:ascii="Palatino Linotype" w:hAnsi="Palatino Linotype"/>
               </w:rPr>
               <w:lastRenderedPageBreak/>
-              <w:t>A,B,C,D,E,F,G</w:t>
+              <w:t>A,B</w:t>
+            </w:r>
+            <w:proofErr w:type="gramEnd"/>
+            <w:r>
+              <w:rPr>
+                <w:rFonts w:ascii="Palatino Linotype" w:hAnsi="Palatino Linotype"/>
+              </w:rPr>
+              <w:t>,C,D,E,F,G</w:t>
             </w:r>
           </w:p>
         </w:tc>
@@ -4511,11 +4601,19 @@
                 <w:rFonts w:ascii="Palatino Linotype" w:hAnsi="Palatino Linotype"/>
               </w:rPr>
             </w:pPr>
-            <w:r>
-              <w:rPr>
-                <w:rFonts w:ascii="Palatino Linotype" w:hAnsi="Palatino Linotype"/>
-              </w:rPr>
-              <w:t>A,B,C,D,E,F,G</w:t>
+            <w:proofErr w:type="gramStart"/>
+            <w:r>
+              <w:rPr>
+                <w:rFonts w:ascii="Palatino Linotype" w:hAnsi="Palatino Linotype"/>
+              </w:rPr>
+              <w:t>A,B</w:t>
+            </w:r>
+            <w:proofErr w:type="gramEnd"/>
+            <w:r>
+              <w:rPr>
+                <w:rFonts w:ascii="Palatino Linotype" w:hAnsi="Palatino Linotype"/>
+              </w:rPr>
+              <w:t>,C,D,E,F,G</w:t>
             </w:r>
           </w:p>
         </w:tc>
@@ -4567,11 +4665,19 @@
                 <w:rFonts w:ascii="Palatino Linotype" w:hAnsi="Palatino Linotype"/>
               </w:rPr>
             </w:pPr>
-            <w:r>
-              <w:rPr>
-                <w:rFonts w:ascii="Palatino Linotype" w:hAnsi="Palatino Linotype"/>
-              </w:rPr>
-              <w:t>A,B,C,D,E,F,G</w:t>
+            <w:proofErr w:type="gramStart"/>
+            <w:r>
+              <w:rPr>
+                <w:rFonts w:ascii="Palatino Linotype" w:hAnsi="Palatino Linotype"/>
+              </w:rPr>
+              <w:t>A,B</w:t>
+            </w:r>
+            <w:proofErr w:type="gramEnd"/>
+            <w:r>
+              <w:rPr>
+                <w:rFonts w:ascii="Palatino Linotype" w:hAnsi="Palatino Linotype"/>
+              </w:rPr>
+              <w:t>,C,D,E,F,G</w:t>
             </w:r>
           </w:p>
         </w:tc>
@@ -4623,11 +4729,19 @@
                 <w:rFonts w:ascii="Palatino Linotype" w:hAnsi="Palatino Linotype"/>
               </w:rPr>
             </w:pPr>
-            <w:r>
-              <w:rPr>
-                <w:rFonts w:ascii="Palatino Linotype" w:hAnsi="Palatino Linotype"/>
-              </w:rPr>
-              <w:t>A,B,C,D,E,F,G</w:t>
+            <w:proofErr w:type="gramStart"/>
+            <w:r>
+              <w:rPr>
+                <w:rFonts w:ascii="Palatino Linotype" w:hAnsi="Palatino Linotype"/>
+              </w:rPr>
+              <w:t>A,B</w:t>
+            </w:r>
+            <w:proofErr w:type="gramEnd"/>
+            <w:r>
+              <w:rPr>
+                <w:rFonts w:ascii="Palatino Linotype" w:hAnsi="Palatino Linotype"/>
+              </w:rPr>
+              <w:t>,C,D,E,F,G</w:t>
             </w:r>
           </w:p>
         </w:tc>
@@ -4679,11 +4793,19 @@
                 <w:rFonts w:ascii="Palatino Linotype" w:hAnsi="Palatino Linotype"/>
               </w:rPr>
             </w:pPr>
-            <w:r>
-              <w:rPr>
-                <w:rFonts w:ascii="Palatino Linotype" w:hAnsi="Palatino Linotype"/>
-              </w:rPr>
-              <w:t>A,B,C,D,E,F,G</w:t>
+            <w:proofErr w:type="gramStart"/>
+            <w:r>
+              <w:rPr>
+                <w:rFonts w:ascii="Palatino Linotype" w:hAnsi="Palatino Linotype"/>
+              </w:rPr>
+              <w:t>A,B</w:t>
+            </w:r>
+            <w:proofErr w:type="gramEnd"/>
+            <w:r>
+              <w:rPr>
+                <w:rFonts w:ascii="Palatino Linotype" w:hAnsi="Palatino Linotype"/>
+              </w:rPr>
+              <w:t>,C,D,E,F,G</w:t>
             </w:r>
           </w:p>
         </w:tc>
@@ -4743,11 +4865,19 @@
                 <w:rFonts w:ascii="Palatino Linotype" w:hAnsi="Palatino Linotype"/>
               </w:rPr>
             </w:pPr>
-            <w:r>
-              <w:rPr>
-                <w:rFonts w:ascii="Palatino Linotype" w:hAnsi="Palatino Linotype"/>
-              </w:rPr>
-              <w:t>A,B,C,D,E,F,G</w:t>
+            <w:proofErr w:type="gramStart"/>
+            <w:r>
+              <w:rPr>
+                <w:rFonts w:ascii="Palatino Linotype" w:hAnsi="Palatino Linotype"/>
+              </w:rPr>
+              <w:t>A,B</w:t>
+            </w:r>
+            <w:proofErr w:type="gramEnd"/>
+            <w:r>
+              <w:rPr>
+                <w:rFonts w:ascii="Palatino Linotype" w:hAnsi="Palatino Linotype"/>
+              </w:rPr>
+              <w:t>,C,D,E,F,G</w:t>
             </w:r>
           </w:p>
         </w:tc>
@@ -4801,11 +4931,19 @@
                 <w:rFonts w:ascii="Palatino Linotype" w:hAnsi="Palatino Linotype"/>
               </w:rPr>
             </w:pPr>
-            <w:r>
-              <w:rPr>
-                <w:rFonts w:ascii="Palatino Linotype" w:hAnsi="Palatino Linotype"/>
-              </w:rPr>
-              <w:t>A,B,C,D,E,F,G</w:t>
+            <w:proofErr w:type="gramStart"/>
+            <w:r>
+              <w:rPr>
+                <w:rFonts w:ascii="Palatino Linotype" w:hAnsi="Palatino Linotype"/>
+              </w:rPr>
+              <w:t>A,B</w:t>
+            </w:r>
+            <w:proofErr w:type="gramEnd"/>
+            <w:r>
+              <w:rPr>
+                <w:rFonts w:ascii="Palatino Linotype" w:hAnsi="Palatino Linotype"/>
+              </w:rPr>
+              <w:t>,C,D,E,F,G</w:t>
             </w:r>
           </w:p>
         </w:tc>
@@ -4859,11 +4997,19 @@
                 <w:rFonts w:ascii="Palatino Linotype" w:hAnsi="Palatino Linotype"/>
               </w:rPr>
             </w:pPr>
-            <w:r>
-              <w:rPr>
-                <w:rFonts w:ascii="Palatino Linotype" w:hAnsi="Palatino Linotype"/>
-              </w:rPr>
-              <w:t>A,B,C,D,E,F,G</w:t>
+            <w:proofErr w:type="gramStart"/>
+            <w:r>
+              <w:rPr>
+                <w:rFonts w:ascii="Palatino Linotype" w:hAnsi="Palatino Linotype"/>
+              </w:rPr>
+              <w:t>A,B</w:t>
+            </w:r>
+            <w:proofErr w:type="gramEnd"/>
+            <w:r>
+              <w:rPr>
+                <w:rFonts w:ascii="Palatino Linotype" w:hAnsi="Palatino Linotype"/>
+              </w:rPr>
+              <w:t>,C,D,E,F,G</w:t>
             </w:r>
           </w:p>
         </w:tc>
@@ -4915,11 +5061,19 @@
                 <w:rFonts w:ascii="Palatino Linotype" w:hAnsi="Palatino Linotype"/>
               </w:rPr>
             </w:pPr>
-            <w:r>
-              <w:rPr>
-                <w:rFonts w:ascii="Palatino Linotype" w:hAnsi="Palatino Linotype"/>
-              </w:rPr>
-              <w:t>A,B,C,D,E,F,G</w:t>
+            <w:proofErr w:type="gramStart"/>
+            <w:r>
+              <w:rPr>
+                <w:rFonts w:ascii="Palatino Linotype" w:hAnsi="Palatino Linotype"/>
+              </w:rPr>
+              <w:t>A,B</w:t>
+            </w:r>
+            <w:proofErr w:type="gramEnd"/>
+            <w:r>
+              <w:rPr>
+                <w:rFonts w:ascii="Palatino Linotype" w:hAnsi="Palatino Linotype"/>
+              </w:rPr>
+              <w:t>,C,D,E,F,G</w:t>
             </w:r>
           </w:p>
         </w:tc>
@@ -4973,11 +5127,19 @@
                 <w:rFonts w:ascii="Palatino Linotype" w:hAnsi="Palatino Linotype"/>
               </w:rPr>
             </w:pPr>
-            <w:r>
-              <w:rPr>
-                <w:rFonts w:ascii="Palatino Linotype" w:hAnsi="Palatino Linotype"/>
-              </w:rPr>
-              <w:t>A,B,C,D,E,F,G</w:t>
+            <w:proofErr w:type="gramStart"/>
+            <w:r>
+              <w:rPr>
+                <w:rFonts w:ascii="Palatino Linotype" w:hAnsi="Palatino Linotype"/>
+              </w:rPr>
+              <w:t>A,B</w:t>
+            </w:r>
+            <w:proofErr w:type="gramEnd"/>
+            <w:r>
+              <w:rPr>
+                <w:rFonts w:ascii="Palatino Linotype" w:hAnsi="Palatino Linotype"/>
+              </w:rPr>
+              <w:t>,C,D,E,F,G</w:t>
             </w:r>
           </w:p>
         </w:tc>
@@ -5029,11 +5191,19 @@
                 <w:rFonts w:ascii="Palatino Linotype" w:hAnsi="Palatino Linotype"/>
               </w:rPr>
             </w:pPr>
-            <w:r>
-              <w:rPr>
-                <w:rFonts w:ascii="Palatino Linotype" w:hAnsi="Palatino Linotype"/>
-              </w:rPr>
-              <w:t>A,B,C,D,E,F,G</w:t>
+            <w:proofErr w:type="gramStart"/>
+            <w:r>
+              <w:rPr>
+                <w:rFonts w:ascii="Palatino Linotype" w:hAnsi="Palatino Linotype"/>
+              </w:rPr>
+              <w:t>A,B</w:t>
+            </w:r>
+            <w:proofErr w:type="gramEnd"/>
+            <w:r>
+              <w:rPr>
+                <w:rFonts w:ascii="Palatino Linotype" w:hAnsi="Palatino Linotype"/>
+              </w:rPr>
+              <w:t>,C,D,E,F,G</w:t>
             </w:r>
           </w:p>
         </w:tc>
@@ -5087,11 +5257,19 @@
                 <w:rFonts w:ascii="Palatino Linotype" w:hAnsi="Palatino Linotype"/>
               </w:rPr>
             </w:pPr>
-            <w:r>
-              <w:rPr>
-                <w:rFonts w:ascii="Palatino Linotype" w:hAnsi="Palatino Linotype"/>
-              </w:rPr>
-              <w:t>A,B,C,D,E,F,G</w:t>
+            <w:proofErr w:type="gramStart"/>
+            <w:r>
+              <w:rPr>
+                <w:rFonts w:ascii="Palatino Linotype" w:hAnsi="Palatino Linotype"/>
+              </w:rPr>
+              <w:t>A,B</w:t>
+            </w:r>
+            <w:proofErr w:type="gramEnd"/>
+            <w:r>
+              <w:rPr>
+                <w:rFonts w:ascii="Palatino Linotype" w:hAnsi="Palatino Linotype"/>
+              </w:rPr>
+              <w:t>,C,D,E,F,G</w:t>
             </w:r>
           </w:p>
         </w:tc>
@@ -5145,11 +5323,19 @@
                 <w:rFonts w:ascii="Palatino Linotype" w:hAnsi="Palatino Linotype"/>
               </w:rPr>
             </w:pPr>
-            <w:r>
-              <w:rPr>
-                <w:rFonts w:ascii="Palatino Linotype" w:hAnsi="Palatino Linotype"/>
-              </w:rPr>
-              <w:t>A,B,C,D,E,F,G</w:t>
+            <w:proofErr w:type="gramStart"/>
+            <w:r>
+              <w:rPr>
+                <w:rFonts w:ascii="Palatino Linotype" w:hAnsi="Palatino Linotype"/>
+              </w:rPr>
+              <w:t>A,B</w:t>
+            </w:r>
+            <w:proofErr w:type="gramEnd"/>
+            <w:r>
+              <w:rPr>
+                <w:rFonts w:ascii="Palatino Linotype" w:hAnsi="Palatino Linotype"/>
+              </w:rPr>
+              <w:t>,C,D,E,F,G</w:t>
             </w:r>
           </w:p>
         </w:tc>
@@ -5201,11 +5387,19 @@
                 <w:rFonts w:ascii="Palatino Linotype" w:hAnsi="Palatino Linotype"/>
               </w:rPr>
             </w:pPr>
-            <w:r>
-              <w:rPr>
-                <w:rFonts w:ascii="Palatino Linotype" w:hAnsi="Palatino Linotype"/>
-              </w:rPr>
-              <w:t>A,B,C,D,E,F,G</w:t>
+            <w:proofErr w:type="gramStart"/>
+            <w:r>
+              <w:rPr>
+                <w:rFonts w:ascii="Palatino Linotype" w:hAnsi="Palatino Linotype"/>
+              </w:rPr>
+              <w:t>A,B</w:t>
+            </w:r>
+            <w:proofErr w:type="gramEnd"/>
+            <w:r>
+              <w:rPr>
+                <w:rFonts w:ascii="Palatino Linotype" w:hAnsi="Palatino Linotype"/>
+              </w:rPr>
+              <w:t>,C,D,E,F,G</w:t>
             </w:r>
           </w:p>
         </w:tc>
@@ -5257,11 +5451,19 @@
                 <w:rFonts w:ascii="Palatino Linotype" w:hAnsi="Palatino Linotype"/>
               </w:rPr>
             </w:pPr>
-            <w:r>
-              <w:rPr>
-                <w:rFonts w:ascii="Palatino Linotype" w:hAnsi="Palatino Linotype"/>
-              </w:rPr>
-              <w:t>A,B,C,D,E,F,G</w:t>
+            <w:proofErr w:type="gramStart"/>
+            <w:r>
+              <w:rPr>
+                <w:rFonts w:ascii="Palatino Linotype" w:hAnsi="Palatino Linotype"/>
+              </w:rPr>
+              <w:t>A,B</w:t>
+            </w:r>
+            <w:proofErr w:type="gramEnd"/>
+            <w:r>
+              <w:rPr>
+                <w:rFonts w:ascii="Palatino Linotype" w:hAnsi="Palatino Linotype"/>
+              </w:rPr>
+              <w:t>,C,D,E,F,G</w:t>
             </w:r>
           </w:p>
         </w:tc>
@@ -5313,11 +5515,19 @@
                 <w:rFonts w:ascii="Palatino Linotype" w:hAnsi="Palatino Linotype"/>
               </w:rPr>
             </w:pPr>
-            <w:r>
-              <w:rPr>
-                <w:rFonts w:ascii="Palatino Linotype" w:hAnsi="Palatino Linotype"/>
-              </w:rPr>
-              <w:t>A,B,C,D,E,F,G</w:t>
+            <w:proofErr w:type="gramStart"/>
+            <w:r>
+              <w:rPr>
+                <w:rFonts w:ascii="Palatino Linotype" w:hAnsi="Palatino Linotype"/>
+              </w:rPr>
+              <w:t>A,B</w:t>
+            </w:r>
+            <w:proofErr w:type="gramEnd"/>
+            <w:r>
+              <w:rPr>
+                <w:rFonts w:ascii="Palatino Linotype" w:hAnsi="Palatino Linotype"/>
+              </w:rPr>
+              <w:t>,C,D,E,F,G</w:t>
             </w:r>
           </w:p>
         </w:tc>
@@ -5500,11 +5710,19 @@
                 <w:rFonts w:ascii="Palatino Linotype" w:hAnsi="Palatino Linotype"/>
               </w:rPr>
             </w:pPr>
-            <w:r>
-              <w:rPr>
-                <w:rFonts w:ascii="Palatino Linotype" w:hAnsi="Palatino Linotype"/>
-              </w:rPr>
-              <w:t>A,B,C,D,E,F,G</w:t>
+            <w:proofErr w:type="gramStart"/>
+            <w:r>
+              <w:rPr>
+                <w:rFonts w:ascii="Palatino Linotype" w:hAnsi="Palatino Linotype"/>
+              </w:rPr>
+              <w:t>A,B</w:t>
+            </w:r>
+            <w:proofErr w:type="gramEnd"/>
+            <w:r>
+              <w:rPr>
+                <w:rFonts w:ascii="Palatino Linotype" w:hAnsi="Palatino Linotype"/>
+              </w:rPr>
+              <w:t>,C,D,E,F,G</w:t>
             </w:r>
           </w:p>
         </w:tc>
@@ -5556,11 +5774,19 @@
                 <w:rFonts w:ascii="Palatino Linotype" w:hAnsi="Palatino Linotype"/>
               </w:rPr>
             </w:pPr>
-            <w:r>
-              <w:rPr>
-                <w:rFonts w:ascii="Palatino Linotype" w:hAnsi="Palatino Linotype"/>
-              </w:rPr>
-              <w:t>A,B,C,D,E,F,G</w:t>
+            <w:proofErr w:type="gramStart"/>
+            <w:r>
+              <w:rPr>
+                <w:rFonts w:ascii="Palatino Linotype" w:hAnsi="Palatino Linotype"/>
+              </w:rPr>
+              <w:t>A,B</w:t>
+            </w:r>
+            <w:proofErr w:type="gramEnd"/>
+            <w:r>
+              <w:rPr>
+                <w:rFonts w:ascii="Palatino Linotype" w:hAnsi="Palatino Linotype"/>
+              </w:rPr>
+              <w:t>,C,D,E,F,G</w:t>
             </w:r>
           </w:p>
         </w:tc>
@@ -5612,11 +5838,19 @@
                 <w:rFonts w:ascii="Palatino Linotype" w:hAnsi="Palatino Linotype"/>
               </w:rPr>
             </w:pPr>
-            <w:r>
-              <w:rPr>
-                <w:rFonts w:ascii="Palatino Linotype" w:hAnsi="Palatino Linotype"/>
-              </w:rPr>
-              <w:t>A,B,C,D,E,F,G</w:t>
+            <w:proofErr w:type="gramStart"/>
+            <w:r>
+              <w:rPr>
+                <w:rFonts w:ascii="Palatino Linotype" w:hAnsi="Palatino Linotype"/>
+              </w:rPr>
+              <w:t>A,B</w:t>
+            </w:r>
+            <w:proofErr w:type="gramEnd"/>
+            <w:r>
+              <w:rPr>
+                <w:rFonts w:ascii="Palatino Linotype" w:hAnsi="Palatino Linotype"/>
+              </w:rPr>
+              <w:t>,C,D,E,F,G</w:t>
             </w:r>
           </w:p>
         </w:tc>
@@ -5668,11 +5902,19 @@
                 <w:rFonts w:ascii="Palatino Linotype" w:hAnsi="Palatino Linotype"/>
               </w:rPr>
             </w:pPr>
-            <w:r>
-              <w:rPr>
-                <w:rFonts w:ascii="Palatino Linotype" w:hAnsi="Palatino Linotype"/>
-              </w:rPr>
-              <w:t>A,B,C,D,E,F,G</w:t>
+            <w:proofErr w:type="gramStart"/>
+            <w:r>
+              <w:rPr>
+                <w:rFonts w:ascii="Palatino Linotype" w:hAnsi="Palatino Linotype"/>
+              </w:rPr>
+              <w:t>A,B</w:t>
+            </w:r>
+            <w:proofErr w:type="gramEnd"/>
+            <w:r>
+              <w:rPr>
+                <w:rFonts w:ascii="Palatino Linotype" w:hAnsi="Palatino Linotype"/>
+              </w:rPr>
+              <w:t>,C,D,E,F,G</w:t>
             </w:r>
           </w:p>
         </w:tc>
@@ -5724,11 +5966,19 @@
                 <w:rFonts w:ascii="Palatino Linotype" w:hAnsi="Palatino Linotype"/>
               </w:rPr>
             </w:pPr>
-            <w:r>
-              <w:rPr>
-                <w:rFonts w:ascii="Palatino Linotype" w:hAnsi="Palatino Linotype"/>
-              </w:rPr>
-              <w:t>A,B,C,D,E,F,G</w:t>
+            <w:proofErr w:type="gramStart"/>
+            <w:r>
+              <w:rPr>
+                <w:rFonts w:ascii="Palatino Linotype" w:hAnsi="Palatino Linotype"/>
+              </w:rPr>
+              <w:t>A,B</w:t>
+            </w:r>
+            <w:proofErr w:type="gramEnd"/>
+            <w:r>
+              <w:rPr>
+                <w:rFonts w:ascii="Palatino Linotype" w:hAnsi="Palatino Linotype"/>
+              </w:rPr>
+              <w:t>,C,D,E,F,G</w:t>
             </w:r>
           </w:p>
         </w:tc>
@@ -5801,11 +6051,19 @@
                 <w:rFonts w:ascii="Palatino Linotype" w:hAnsi="Palatino Linotype"/>
               </w:rPr>
             </w:pPr>
-            <w:r>
-              <w:rPr>
-                <w:rFonts w:ascii="Palatino Linotype" w:hAnsi="Palatino Linotype"/>
-              </w:rPr>
-              <w:t>A,B,C,D,E,F,G</w:t>
+            <w:proofErr w:type="gramStart"/>
+            <w:r>
+              <w:rPr>
+                <w:rFonts w:ascii="Palatino Linotype" w:hAnsi="Palatino Linotype"/>
+              </w:rPr>
+              <w:t>A,B</w:t>
+            </w:r>
+            <w:proofErr w:type="gramEnd"/>
+            <w:r>
+              <w:rPr>
+                <w:rFonts w:ascii="Palatino Linotype" w:hAnsi="Palatino Linotype"/>
+              </w:rPr>
+              <w:t>,C,D,E,F,G</w:t>
             </w:r>
           </w:p>
         </w:tc>
@@ -5857,11 +6115,19 @@
                 <w:rFonts w:ascii="Palatino Linotype" w:hAnsi="Palatino Linotype"/>
               </w:rPr>
             </w:pPr>
-            <w:r>
-              <w:rPr>
-                <w:rFonts w:ascii="Palatino Linotype" w:hAnsi="Palatino Linotype"/>
-              </w:rPr>
-              <w:t>A,B,C,D,E,F,G</w:t>
+            <w:proofErr w:type="gramStart"/>
+            <w:r>
+              <w:rPr>
+                <w:rFonts w:ascii="Palatino Linotype" w:hAnsi="Palatino Linotype"/>
+              </w:rPr>
+              <w:t>A,B</w:t>
+            </w:r>
+            <w:proofErr w:type="gramEnd"/>
+            <w:r>
+              <w:rPr>
+                <w:rFonts w:ascii="Palatino Linotype" w:hAnsi="Palatino Linotype"/>
+              </w:rPr>
+              <w:t>,C,D,E,F,G</w:t>
             </w:r>
           </w:p>
         </w:tc>
@@ -5913,11 +6179,19 @@
                 <w:rFonts w:ascii="Palatino Linotype" w:hAnsi="Palatino Linotype"/>
               </w:rPr>
             </w:pPr>
-            <w:r>
-              <w:rPr>
-                <w:rFonts w:ascii="Palatino Linotype" w:hAnsi="Palatino Linotype"/>
-              </w:rPr>
-              <w:t>A,B,C,D,E,F,G</w:t>
+            <w:proofErr w:type="gramStart"/>
+            <w:r>
+              <w:rPr>
+                <w:rFonts w:ascii="Palatino Linotype" w:hAnsi="Palatino Linotype"/>
+              </w:rPr>
+              <w:t>A,B</w:t>
+            </w:r>
+            <w:proofErr w:type="gramEnd"/>
+            <w:r>
+              <w:rPr>
+                <w:rFonts w:ascii="Palatino Linotype" w:hAnsi="Palatino Linotype"/>
+              </w:rPr>
+              <w:t>,C,D,E,F,G</w:t>
             </w:r>
           </w:p>
         </w:tc>
@@ -5971,11 +6245,19 @@
                 <w:rFonts w:ascii="Palatino Linotype" w:hAnsi="Palatino Linotype"/>
               </w:rPr>
             </w:pPr>
-            <w:r>
-              <w:rPr>
-                <w:rFonts w:ascii="Palatino Linotype" w:hAnsi="Palatino Linotype"/>
-              </w:rPr>
-              <w:t>A,B,C,D,E,F,G</w:t>
+            <w:proofErr w:type="gramStart"/>
+            <w:r>
+              <w:rPr>
+                <w:rFonts w:ascii="Palatino Linotype" w:hAnsi="Palatino Linotype"/>
+              </w:rPr>
+              <w:t>A,B</w:t>
+            </w:r>
+            <w:proofErr w:type="gramEnd"/>
+            <w:r>
+              <w:rPr>
+                <w:rFonts w:ascii="Palatino Linotype" w:hAnsi="Palatino Linotype"/>
+              </w:rPr>
+              <w:t>,C,D,E,F,G</w:t>
             </w:r>
           </w:p>
         </w:tc>
@@ -6027,11 +6309,19 @@
                 <w:rFonts w:ascii="Palatino Linotype" w:hAnsi="Palatino Linotype"/>
               </w:rPr>
             </w:pPr>
-            <w:r>
-              <w:rPr>
-                <w:rFonts w:ascii="Palatino Linotype" w:hAnsi="Palatino Linotype"/>
-              </w:rPr>
-              <w:t>A,B,C,D,E,F,G</w:t>
+            <w:proofErr w:type="gramStart"/>
+            <w:r>
+              <w:rPr>
+                <w:rFonts w:ascii="Palatino Linotype" w:hAnsi="Palatino Linotype"/>
+              </w:rPr>
+              <w:t>A,B</w:t>
+            </w:r>
+            <w:proofErr w:type="gramEnd"/>
+            <w:r>
+              <w:rPr>
+                <w:rFonts w:ascii="Palatino Linotype" w:hAnsi="Palatino Linotype"/>
+              </w:rPr>
+              <w:t>,C,D,E,F,G</w:t>
             </w:r>
           </w:p>
         </w:tc>
@@ -6085,11 +6375,19 @@
                 <w:rFonts w:ascii="Palatino Linotype" w:hAnsi="Palatino Linotype"/>
               </w:rPr>
             </w:pPr>
-            <w:r>
-              <w:rPr>
-                <w:rFonts w:ascii="Palatino Linotype" w:hAnsi="Palatino Linotype"/>
-              </w:rPr>
-              <w:t>A,B,C,D,E,F,G</w:t>
+            <w:proofErr w:type="gramStart"/>
+            <w:r>
+              <w:rPr>
+                <w:rFonts w:ascii="Palatino Linotype" w:hAnsi="Palatino Linotype"/>
+              </w:rPr>
+              <w:t>A,B</w:t>
+            </w:r>
+            <w:proofErr w:type="gramEnd"/>
+            <w:r>
+              <w:rPr>
+                <w:rFonts w:ascii="Palatino Linotype" w:hAnsi="Palatino Linotype"/>
+              </w:rPr>
+              <w:t>,C,D,E,F,G</w:t>
             </w:r>
           </w:p>
         </w:tc>
@@ -6211,17 +6509,6 @@
   <w:p>
     <w:pPr>
       <w:pStyle w:val="Footer"/>
-      <w:pBdr>
-        <w:bottom w:val="single" w:sz="6" w:space="1" w:color="auto"/>
-      </w:pBdr>
-      <w:rPr>
-        <w:rFonts w:ascii="Palatino Linotype" w:hAnsi="Palatino Linotype"/>
-      </w:rPr>
-    </w:pPr>
-  </w:p>
-  <w:p>
-    <w:pPr>
-      <w:pStyle w:val="Footer"/>
       <w:rPr>
         <w:rFonts w:ascii="Palatino Linotype" w:hAnsi="Palatino Linotype"/>
       </w:rPr>
@@ -6317,9 +6604,6 @@
     <w:bookmarkStart w:id="2" w:name="coverPageRevision"/>
     <w:r>
       <w:t>1.0</w:t>
-    </w:r>
-    <w:r>
-      <w:t>l</w:t>
     </w:r>
     <w:bookmarkEnd w:id="1"/>
     <w:bookmarkEnd w:id="2"/>
@@ -6396,7 +6680,13 @@
         <w:footnoteRef/>
       </w:r>
       <w:r>
-        <w:t xml:space="preserve"> Airworthiness Standards: Normal Category Airplanes</w:t>
+        <w:t xml:space="preserve"> </w:t>
+      </w:r>
+      <w:r>
+        <w:t xml:space="preserve">Standard Airworthiness Certification Regulations, Part 23, </w:t>
+      </w:r>
+      <w:r>
+        <w:t>Airworthiness Standards: Normal Category Airplanes</w:t>
       </w:r>
     </w:p>
   </w:footnote>
@@ -6412,7 +6702,19 @@
         <w:footnoteRef/>
       </w:r>
       <w:r>
-        <w:t xml:space="preserve"> Airworthiness Standards: Normal Category Rotorcraft</w:t>
+        <w:t xml:space="preserve"> </w:t>
+      </w:r>
+      <w:r>
+        <w:t>Standard Airworthiness Certification Regulations, Part 2</w:t>
+      </w:r>
+      <w:r>
+        <w:t>7</w:t>
+      </w:r>
+      <w:r>
+        <w:t xml:space="preserve">, </w:t>
+      </w:r>
+      <w:r>
+        <w:t>Airworthiness Standards: Normal Category Rotorcraft</w:t>
       </w:r>
     </w:p>
   </w:footnote>
@@ -6428,7 +6730,13 @@
         <w:footnoteRef/>
       </w:r>
       <w:r>
-        <w:t xml:space="preserve"> Airworthiness Standards: Normal Category Airplanes</w:t>
+        <w:t xml:space="preserve"> </w:t>
+      </w:r>
+      <w:r>
+        <w:t xml:space="preserve">Standard Airworthiness Certification Regulations, Part 23, </w:t>
+      </w:r>
+      <w:r>
+        <w:t>Airworthiness Standards: Normal Category Airplanes</w:t>
       </w:r>
     </w:p>
   </w:footnote>
@@ -6444,7 +6752,19 @@
         <w:footnoteRef/>
       </w:r>
       <w:r>
-        <w:t xml:space="preserve"> Airworthiness Standards: Transport Category Airplanes</w:t>
+        <w:t xml:space="preserve"> </w:t>
+      </w:r>
+      <w:r>
+        <w:t>Standard Airworthiness Certification Regulations, Part 2</w:t>
+      </w:r>
+      <w:r>
+        <w:t>5</w:t>
+      </w:r>
+      <w:r>
+        <w:t xml:space="preserve">, </w:t>
+      </w:r>
+      <w:r>
+        <w:t>Airworthiness Standards: Transport Category Airplanes</w:t>
       </w:r>
     </w:p>
   </w:footnote>
@@ -6460,7 +6780,19 @@
         <w:footnoteRef/>
       </w:r>
       <w:r>
-        <w:t xml:space="preserve"> Airworthiness Standards: Transport Category Rotorcraft</w:t>
+        <w:t xml:space="preserve"> </w:t>
+      </w:r>
+      <w:r>
+        <w:t>Standard Airworthiness Certification Regulations, Part 2</w:t>
+      </w:r>
+      <w:r>
+        <w:t>9</w:t>
+      </w:r>
+      <w:r>
+        <w:t xml:space="preserve">, </w:t>
+      </w:r>
+      <w:r>
+        <w:t>Airworthiness Standards: Transport Category Rotorcraft</w:t>
       </w:r>
     </w:p>
   </w:footnote>
@@ -7220,7 +7552,7 @@
   <w:abstractNum w:abstractNumId="6" w15:restartNumberingAfterBreak="0">
     <w:nsid w:val="136F3656"/>
     <w:multiLevelType w:val="multilevel"/>
-    <w:tmpl w:val="90B27F5A"/>
+    <w:tmpl w:val="02B40CDE"/>
     <w:lvl w:ilvl="0">
       <w:start w:val="1"/>
       <w:numFmt w:val="decimal"/>
@@ -9476,6 +9808,92 @@
       <w:rPr>
         <w:rFonts w:ascii="Wingdings" w:hAnsi="Wingdings" w:hint="default"/>
       </w:rPr>
+    </w:lvl>
+  </w:abstractNum>
+  <w:abstractNum w:abstractNumId="27" w15:restartNumberingAfterBreak="0">
+    <w:nsid w:val="7B860EC4"/>
+    <w:multiLevelType w:val="hybridMultilevel"/>
+    <w:tmpl w:val="877055C4"/>
+    <w:lvl w:ilvl="0" w:tplc="0409000F">
+      <w:start w:val="1"/>
+      <w:numFmt w:val="decimal"/>
+      <w:lvlText w:val="%1."/>
+      <w:lvlJc w:val="left"/>
+      <w:pPr>
+        <w:ind w:left="720" w:hanging="360"/>
+      </w:pPr>
+    </w:lvl>
+    <w:lvl w:ilvl="1" w:tplc="04090019" w:tentative="1">
+      <w:start w:val="1"/>
+      <w:numFmt w:val="lowerLetter"/>
+      <w:lvlText w:val="%2."/>
+      <w:lvlJc w:val="left"/>
+      <w:pPr>
+        <w:ind w:left="1440" w:hanging="360"/>
+      </w:pPr>
+    </w:lvl>
+    <w:lvl w:ilvl="2" w:tplc="0409001B" w:tentative="1">
+      <w:start w:val="1"/>
+      <w:numFmt w:val="lowerRoman"/>
+      <w:lvlText w:val="%3."/>
+      <w:lvlJc w:val="right"/>
+      <w:pPr>
+        <w:ind w:left="2160" w:hanging="180"/>
+      </w:pPr>
+    </w:lvl>
+    <w:lvl w:ilvl="3" w:tplc="0409000F" w:tentative="1">
+      <w:start w:val="1"/>
+      <w:numFmt w:val="decimal"/>
+      <w:lvlText w:val="%4."/>
+      <w:lvlJc w:val="left"/>
+      <w:pPr>
+        <w:ind w:left="2880" w:hanging="360"/>
+      </w:pPr>
+    </w:lvl>
+    <w:lvl w:ilvl="4" w:tplc="04090019" w:tentative="1">
+      <w:start w:val="1"/>
+      <w:numFmt w:val="lowerLetter"/>
+      <w:lvlText w:val="%5."/>
+      <w:lvlJc w:val="left"/>
+      <w:pPr>
+        <w:ind w:left="3600" w:hanging="360"/>
+      </w:pPr>
+    </w:lvl>
+    <w:lvl w:ilvl="5" w:tplc="0409001B" w:tentative="1">
+      <w:start w:val="1"/>
+      <w:numFmt w:val="lowerRoman"/>
+      <w:lvlText w:val="%6."/>
+      <w:lvlJc w:val="right"/>
+      <w:pPr>
+        <w:ind w:left="4320" w:hanging="180"/>
+      </w:pPr>
+    </w:lvl>
+    <w:lvl w:ilvl="6" w:tplc="0409000F" w:tentative="1">
+      <w:start w:val="1"/>
+      <w:numFmt w:val="decimal"/>
+      <w:lvlText w:val="%7."/>
+      <w:lvlJc w:val="left"/>
+      <w:pPr>
+        <w:ind w:left="5040" w:hanging="360"/>
+      </w:pPr>
+    </w:lvl>
+    <w:lvl w:ilvl="7" w:tplc="04090019" w:tentative="1">
+      <w:start w:val="1"/>
+      <w:numFmt w:val="lowerLetter"/>
+      <w:lvlText w:val="%8."/>
+      <w:lvlJc w:val="left"/>
+      <w:pPr>
+        <w:ind w:left="5760" w:hanging="360"/>
+      </w:pPr>
+    </w:lvl>
+    <w:lvl w:ilvl="8" w:tplc="0409001B" w:tentative="1">
+      <w:start w:val="1"/>
+      <w:numFmt w:val="lowerRoman"/>
+      <w:lvlText w:val="%9."/>
+      <w:lvlJc w:val="right"/>
+      <w:pPr>
+        <w:ind w:left="6480" w:hanging="180"/>
+      </w:pPr>
     </w:lvl>
   </w:abstractNum>
   <w:num w:numId="1">
@@ -9552,6 +9970,9 @@
   </w:num>
   <w:num w:numId="25">
     <w:abstractNumId w:val="3"/>
+  </w:num>
+  <w:num w:numId="26">
+    <w:abstractNumId w:val="27"/>
   </w:num>
   <w:numIdMacAtCleanup w:val="2"/>
 </w:numbering>
@@ -9971,7 +10392,7 @@
     <w:autoRedefine/>
     <w:uiPriority w:val="8"/>
     <w:qFormat/>
-    <w:rsid w:val="007951DF"/>
+    <w:rsid w:val="003D5246"/>
     <w:pPr>
       <w:keepNext/>
       <w:keepLines/>
@@ -9982,7 +10403,6 @@
       <w:outlineLvl w:val="0"/>
     </w:pPr>
     <w:rPr>
-      <w:rFonts w:asciiTheme="minorHAnsi" w:hAnsiTheme="minorHAnsi"/>
       <w:b/>
       <w:sz w:val="32"/>
     </w:rPr>
@@ -9994,7 +10414,7 @@
     <w:link w:val="Heading2Char"/>
     <w:autoRedefine/>
     <w:qFormat/>
-    <w:rsid w:val="007951DF"/>
+    <w:rsid w:val="003D5246"/>
     <w:pPr>
       <w:numPr>
         <w:ilvl w:val="1"/>
@@ -10008,7 +10428,9 @@
       <w:outlineLvl w:val="1"/>
     </w:pPr>
     <w:rPr>
-      <w:rFonts w:asciiTheme="minorHAnsi" w:eastAsia="Times New Roman" w:hAnsiTheme="minorHAnsi" w:cs="Times New Roman"/>
+      <w:rFonts w:eastAsia="Times New Roman" w:cs="Times New Roman"/>
+      <w:b/>
+      <w:sz w:val="28"/>
       <w:szCs w:val="20"/>
     </w:rPr>
   </w:style>
@@ -10203,7 +10625,6 @@
     <w:uiPriority w:val="1"/>
     <w:semiHidden/>
     <w:unhideWhenUsed/>
-    <w:rsid w:val="007951DF"/>
   </w:style>
   <w:style w:type="table" w:default="1" w:styleId="TableNormal">
     <w:name w:val="Normal Table"/>
@@ -10225,7 +10646,6 @@
     <w:uiPriority w:val="99"/>
     <w:semiHidden/>
     <w:unhideWhenUsed/>
-    <w:rsid w:val="007951DF"/>
   </w:style>
   <w:style w:type="paragraph" w:styleId="Header">
     <w:name w:val="header"/>
@@ -10338,9 +10758,9 @@
     <w:basedOn w:val="DefaultParagraphFont"/>
     <w:link w:val="Heading1"/>
     <w:uiPriority w:val="8"/>
-    <w:rsid w:val="007951DF"/>
+    <w:rsid w:val="003D5246"/>
     <w:rPr>
-      <w:rFonts w:asciiTheme="minorHAnsi" w:hAnsiTheme="minorHAnsi" w:cstheme="minorBidi"/>
+      <w:rFonts w:cstheme="minorBidi"/>
       <w:b/>
       <w:color w:val="000000" w:themeColor="text1"/>
       <w:sz w:val="32"/>
@@ -10350,10 +10770,12 @@
     <w:name w:val="Heading 2 Char"/>
     <w:basedOn w:val="DefaultParagraphFont"/>
     <w:link w:val="Heading2"/>
-    <w:rsid w:val="007951DF"/>
+    <w:rsid w:val="003D5246"/>
     <w:rPr>
-      <w:rFonts w:asciiTheme="minorHAnsi" w:eastAsia="Times New Roman" w:hAnsiTheme="minorHAnsi" w:cs="Times New Roman"/>
+      <w:rFonts w:eastAsia="Times New Roman" w:cs="Times New Roman"/>
+      <w:b/>
       <w:color w:val="000000" w:themeColor="text1"/>
+      <w:sz w:val="28"/>
       <w:szCs w:val="20"/>
     </w:rPr>
   </w:style>
@@ -11171,7 +11593,7 @@
 </file>
 
 <file path=customXml/itemProps1.xml><?xml version="1.0" encoding="utf-8"?>
-<ds:datastoreItem xmlns:ds="http://schemas.openxmlformats.org/officeDocument/2006/customXml" ds:itemID="{EB5AD271-890D-0A41-A5A1-4B174D509F76}">
+<ds:datastoreItem xmlns:ds="http://schemas.openxmlformats.org/officeDocument/2006/customXml" ds:itemID="{E212125D-B8AF-114A-9D59-F92D2D491608}">
   <ds:schemaRefs>
     <ds:schemaRef ds:uri="http://schemas.openxmlformats.org/officeDocument/2006/bibliography"/>
   </ds:schemaRefs>

</xml_diff>

<commit_message>
Post DCT review with changes made to manuals and review version (before-acceptance) saved for all except CM since 'tracking' was not enabled. CM diff is a compare against 'indexed' version. Added DCT directory with filled in DCTs. Moved orginal DCTs to 'originals' directory. Next checkin will be clean up of review files to give a cleaner structure to the forms directories.
</commit_message>
<xml_diff>
--- a/CM/Alta Avionics CM.docx
+++ b/CM/Alta Avionics CM.docx
@@ -2,7 +2,10 @@
 <file path=word/document.xml><?xml version="1.0" encoding="utf-8"?>
 <w:document xmlns:wpc="http://schemas.microsoft.com/office/word/2010/wordprocessingCanvas" xmlns:cx="http://schemas.microsoft.com/office/drawing/2014/chartex" xmlns:cx1="http://schemas.microsoft.com/office/drawing/2015/9/8/chartex" xmlns:cx2="http://schemas.microsoft.com/office/drawing/2015/10/21/chartex" xmlns:cx3="http://schemas.microsoft.com/office/drawing/2016/5/9/chartex" xmlns:cx4="http://schemas.microsoft.com/office/drawing/2016/5/10/chartex" xmlns:cx5="http://schemas.microsoft.com/office/drawing/2016/5/11/chartex" xmlns:cx6="http://schemas.microsoft.com/office/drawing/2016/5/12/chartex" xmlns:cx7="http://schemas.microsoft.com/office/drawing/2016/5/13/chartex" xmlns:cx8="http://schemas.microsoft.com/office/drawing/2016/5/14/chartex" xmlns:mc="http://schemas.openxmlformats.org/markup-compatibility/2006" xmlns:aink="http://schemas.microsoft.com/office/drawing/2016/ink" xmlns:am3d="http://schemas.microsoft.com/office/drawing/2017/model3d" xmlns:o="urn:schemas-microsoft-com:office:office" xmlns:r="http://schemas.openxmlformats.org/officeDocument/2006/relationships" xmlns:m="http://schemas.openxmlformats.org/officeDocument/2006/math" xmlns:v="urn:schemas-microsoft-com:vml" xmlns:wp14="http://schemas.microsoft.com/office/word/2010/wordprocessingDrawing" xmlns:wp="http://schemas.openxmlformats.org/drawingml/2006/wordprocessingDrawing" xmlns:w10="urn:schemas-microsoft-com:office:word" xmlns:w="http://schemas.openxmlformats.org/wordprocessingml/2006/main" xmlns:w14="http://schemas.microsoft.com/office/word/2010/wordml" xmlns:w15="http://schemas.microsoft.com/office/word/2012/wordml" xmlns:w16cid="http://schemas.microsoft.com/office/word/2016/wordml/cid" xmlns:w16se="http://schemas.microsoft.com/office/word/2015/wordml/symex" xmlns:wpg="http://schemas.microsoft.com/office/word/2010/wordprocessingGroup" xmlns:wpi="http://schemas.microsoft.com/office/word/2010/wordprocessingInk" xmlns:wne="http://schemas.microsoft.com/office/word/2006/wordml" xmlns:wps="http://schemas.microsoft.com/office/word/2010/wordprocessingShape" mc:Ignorable="w14 w15 w16se w16cid wp14">
   <w:body>
-    <w:p/>
+    <w:p>
+      <w:bookmarkStart w:id="0" w:name="_GoBack"/>
+      <w:bookmarkEnd w:id="0"/>
+    </w:p>
     <w:p>
       <w:pPr>
         <w:jc w:val="center"/>
@@ -357,14 +360,14 @@
       <w:pPr>
         <w:pStyle w:val="Heading1"/>
       </w:pPr>
-      <w:bookmarkStart w:id="4" w:name="_Toc70509241"/>
-      <w:bookmarkStart w:id="5" w:name="_Toc74144386"/>
+      <w:bookmarkStart w:id="5" w:name="_Toc70509241"/>
+      <w:bookmarkStart w:id="6" w:name="_Toc74144386"/>
       <w:r>
         <w:lastRenderedPageBreak/>
         <w:t>List of Effective Pages</w:t>
       </w:r>
-      <w:bookmarkEnd w:id="4"/>
       <w:bookmarkEnd w:id="5"/>
+      <w:bookmarkEnd w:id="6"/>
     </w:p>
     <w:p/>
     <w:tbl>
@@ -1144,14 +1147,14 @@
       <w:pPr>
         <w:pStyle w:val="Heading1"/>
       </w:pPr>
-      <w:bookmarkStart w:id="6" w:name="_Toc70509246"/>
-      <w:bookmarkStart w:id="7" w:name="_Toc74144387"/>
+      <w:bookmarkStart w:id="7" w:name="_Toc70509246"/>
+      <w:bookmarkStart w:id="8" w:name="_Toc74144387"/>
       <w:r>
         <w:lastRenderedPageBreak/>
         <w:t>Record of Revision – Capability Manual (CM)</w:t>
       </w:r>
-      <w:bookmarkEnd w:id="6"/>
       <w:bookmarkEnd w:id="7"/>
+      <w:bookmarkEnd w:id="8"/>
     </w:p>
     <w:tbl>
       <w:tblPr>
@@ -1340,7 +1343,7 @@
         </w:sectPr>
       </w:pPr>
     </w:p>
-    <w:bookmarkStart w:id="8" w:name="_Toc74144388" w:displacedByCustomXml="next"/>
+    <w:bookmarkStart w:id="9" w:name="_Toc74144388" w:displacedByCustomXml="next"/>
     <w:sdt>
       <w:sdtPr>
         <w:rPr>
@@ -1365,14 +1368,9 @@
             <w:pStyle w:val="Heading1"/>
           </w:pPr>
           <w:r>
-            <w:t>Table of</w:t>
+            <w:t>Table of Contents</w:t>
           </w:r>
-          <w:bookmarkStart w:id="9" w:name="_GoBack"/>
           <w:bookmarkEnd w:id="9"/>
-          <w:r>
-            <w:t xml:space="preserve"> Contents</w:t>
-          </w:r>
-          <w:bookmarkEnd w:id="8"/>
         </w:p>
         <w:p>
           <w:pPr>
@@ -6561,7 +6559,7 @@
       </w:rPr>
       <w:t xml:space="preserve">Dated </w:t>
     </w:r>
-    <w:bookmarkStart w:id="0" w:name="TOCPageDate"/>
+    <w:bookmarkStart w:id="1" w:name="TOCPageDate"/>
     <w:r>
       <w:rPr>
         <w:rFonts w:ascii="Palatino Linotype" w:hAnsi="Palatino Linotype"/>
@@ -6580,7 +6578,7 @@
       </w:rPr>
       <w:t>/202</w:t>
     </w:r>
-    <w:bookmarkEnd w:id="0"/>
+    <w:bookmarkEnd w:id="1"/>
     <w:r>
       <w:rPr>
         <w:rFonts w:ascii="Palatino Linotype" w:hAnsi="Palatino Linotype"/>
@@ -6600,13 +6598,13 @@
     <w:r>
       <w:t xml:space="preserve">Rev </w:t>
     </w:r>
-    <w:bookmarkStart w:id="1" w:name="coverPagePage"/>
-    <w:bookmarkStart w:id="2" w:name="coverPageRevision"/>
+    <w:bookmarkStart w:id="2" w:name="coverPagePage"/>
+    <w:bookmarkStart w:id="3" w:name="coverPageRevision"/>
     <w:r>
       <w:t>1.0</w:t>
     </w:r>
-    <w:bookmarkEnd w:id="1"/>
     <w:bookmarkEnd w:id="2"/>
+    <w:bookmarkEnd w:id="3"/>
     <w:r>
       <w:ptab w:relativeTo="margin" w:alignment="center" w:leader="none"/>
     </w:r>
@@ -6628,7 +6626,7 @@
     <w:r>
       <w:t xml:space="preserve">Dated </w:t>
     </w:r>
-    <w:bookmarkStart w:id="3" w:name="coverPageDate"/>
+    <w:bookmarkStart w:id="4" w:name="coverPageDate"/>
     <w:r>
       <w:t>0</w:t>
     </w:r>
@@ -6638,7 +6636,7 @@
     <w:r>
       <w:t>/202</w:t>
     </w:r>
-    <w:bookmarkEnd w:id="3"/>
+    <w:bookmarkEnd w:id="4"/>
     <w:r>
       <w:t>1</w:t>
     </w:r>
@@ -6705,13 +6703,7 @@
         <w:t xml:space="preserve"> </w:t>
       </w:r>
       <w:r>
-        <w:t>Standard Airworthiness Certification Regulations, Part 2</w:t>
-      </w:r>
-      <w:r>
-        <w:t>7</w:t>
-      </w:r>
-      <w:r>
-        <w:t xml:space="preserve">, </w:t>
+        <w:t xml:space="preserve">Standard Airworthiness Certification Regulations, Part 27, </w:t>
       </w:r>
       <w:r>
         <w:t>Airworthiness Standards: Normal Category Rotorcraft</w:t>
@@ -6755,13 +6747,7 @@
         <w:t xml:space="preserve"> </w:t>
       </w:r>
       <w:r>
-        <w:t>Standard Airworthiness Certification Regulations, Part 2</w:t>
-      </w:r>
-      <w:r>
-        <w:t>5</w:t>
-      </w:r>
-      <w:r>
-        <w:t xml:space="preserve">, </w:t>
+        <w:t xml:space="preserve">Standard Airworthiness Certification Regulations, Part 25, </w:t>
       </w:r>
       <w:r>
         <w:t>Airworthiness Standards: Transport Category Airplanes</w:t>
@@ -6783,13 +6769,7 @@
         <w:t xml:space="preserve"> </w:t>
       </w:r>
       <w:r>
-        <w:t>Standard Airworthiness Certification Regulations, Part 2</w:t>
-      </w:r>
-      <w:r>
-        <w:t>9</w:t>
-      </w:r>
-      <w:r>
-        <w:t xml:space="preserve">, </w:t>
+        <w:t xml:space="preserve">Standard Airworthiness Certification Regulations, Part 29, </w:t>
       </w:r>
       <w:r>
         <w:t>Airworthiness Standards: Transport Category Rotorcraft</w:t>
@@ -11593,7 +11573,7 @@
 </file>
 
 <file path=customXml/itemProps1.xml><?xml version="1.0" encoding="utf-8"?>
-<ds:datastoreItem xmlns:ds="http://schemas.openxmlformats.org/officeDocument/2006/customXml" ds:itemID="{E212125D-B8AF-114A-9D59-F92D2D491608}">
+<ds:datastoreItem xmlns:ds="http://schemas.openxmlformats.org/officeDocument/2006/customXml" ds:itemID="{14F347B9-2B25-6946-8114-1C73F11562E2}">
   <ds:schemaRefs>
     <ds:schemaRef ds:uri="http://schemas.openxmlformats.org/officeDocument/2006/bibliography"/>
   </ds:schemaRefs>

</xml_diff>